<commit_message>
updated documentation and diagram
</commit_message>
<xml_diff>
--- a/lab3/Documentation.docx
+++ b/lab3/Documentation.docx
@@ -28,13 +28,23 @@
           <w:szCs w:val="24"/>
         </w:rPr>
       </w:pPr>
-      <w:r>
-        <w:rPr>
-          <w:rFonts w:ascii="Times New Roman" w:hAnsi="Times New Roman" w:cs="Times New Roman"/>
-          <w:sz w:val="24"/>
-          <w:szCs w:val="24"/>
-        </w:rPr>
-        <w:t xml:space="preserve">Github: </w:t>
+      <w:proofErr w:type="spellStart"/>
+      <w:r>
+        <w:rPr>
+          <w:rFonts w:ascii="Times New Roman" w:hAnsi="Times New Roman" w:cs="Times New Roman"/>
+          <w:sz w:val="24"/>
+          <w:szCs w:val="24"/>
+        </w:rPr>
+        <w:t>Github</w:t>
+      </w:r>
+      <w:proofErr w:type="spellEnd"/>
+      <w:r>
+        <w:rPr>
+          <w:rFonts w:ascii="Times New Roman" w:hAnsi="Times New Roman" w:cs="Times New Roman"/>
+          <w:sz w:val="24"/>
+          <w:szCs w:val="24"/>
+        </w:rPr>
+        <w:t xml:space="preserve">: </w:t>
       </w:r>
       <w:hyperlink r:id="rId4" w:history="1">
         <w:r>
@@ -135,8 +145,36 @@
           <w:sz w:val="24"/>
           <w:szCs w:val="24"/>
         </w:rPr>
-        <w:t xml:space="preserve"> to resolve collisions. It has 2 classes, HashNode and SymbolTable</w:t>
-      </w:r>
+        <w:t xml:space="preserve"> to resolve collisions. It has 2 classes, </w:t>
+      </w:r>
+      <w:proofErr w:type="spellStart"/>
+      <w:r>
+        <w:rPr>
+          <w:rFonts w:ascii="Times New Roman" w:hAnsi="Times New Roman" w:cs="Times New Roman"/>
+          <w:sz w:val="24"/>
+          <w:szCs w:val="24"/>
+        </w:rPr>
+        <w:t>HashNode</w:t>
+      </w:r>
+      <w:proofErr w:type="spellEnd"/>
+      <w:r>
+        <w:rPr>
+          <w:rFonts w:ascii="Times New Roman" w:hAnsi="Times New Roman" w:cs="Times New Roman"/>
+          <w:sz w:val="24"/>
+          <w:szCs w:val="24"/>
+        </w:rPr>
+        <w:t xml:space="preserve"> and </w:t>
+      </w:r>
+      <w:proofErr w:type="spellStart"/>
+      <w:r>
+        <w:rPr>
+          <w:rFonts w:ascii="Times New Roman" w:hAnsi="Times New Roman" w:cs="Times New Roman"/>
+          <w:sz w:val="24"/>
+          <w:szCs w:val="24"/>
+        </w:rPr>
+        <w:t>SymbolTable</w:t>
+      </w:r>
+      <w:proofErr w:type="spellEnd"/>
       <w:r>
         <w:rPr>
           <w:rFonts w:ascii="Times New Roman" w:hAnsi="Times New Roman" w:cs="Times New Roman"/>
@@ -172,514 +210,9 @@
           <w:sz w:val="24"/>
           <w:szCs w:val="24"/>
         </w:rPr>
-        <w:t>lass HashNode&lt;K, V&gt;:</w:t>
-      </w:r>
-      <w:r>
-        <w:rPr>
-          <w:rFonts w:ascii="Times New Roman" w:hAnsi="Times New Roman" w:cs="Times New Roman"/>
-          <w:sz w:val="24"/>
-          <w:szCs w:val="24"/>
-        </w:rPr>
-        <w:t xml:space="preserve"> </w:t>
-      </w:r>
-      <w:r>
-        <w:rPr>
-          <w:rFonts w:ascii="Times New Roman" w:hAnsi="Times New Roman" w:cs="Times New Roman"/>
-          <w:sz w:val="24"/>
-          <w:szCs w:val="24"/>
-        </w:rPr>
-        <w:t>A</w:t>
-      </w:r>
-      <w:r>
-        <w:rPr>
-          <w:rFonts w:ascii="Times New Roman" w:hAnsi="Times New Roman" w:cs="Times New Roman"/>
-          <w:sz w:val="24"/>
-          <w:szCs w:val="24"/>
-        </w:rPr>
-        <w:t xml:space="preserve"> class representing a</w:t>
-      </w:r>
-      <w:r>
-        <w:rPr>
-          <w:rFonts w:ascii="Times New Roman" w:hAnsi="Times New Roman" w:cs="Times New Roman"/>
-          <w:sz w:val="24"/>
-          <w:szCs w:val="24"/>
-        </w:rPr>
-        <w:t xml:space="preserve"> node of chains containing key, value pairs</w:t>
-      </w:r>
-      <w:r>
-        <w:rPr>
-          <w:rFonts w:ascii="Times New Roman" w:hAnsi="Times New Roman" w:cs="Times New Roman"/>
-          <w:sz w:val="24"/>
-          <w:szCs w:val="24"/>
-        </w:rPr>
-        <w:t>:</w:t>
-      </w:r>
-    </w:p>
-    <w:p>
-      <w:pPr>
-        <w:rPr>
-          <w:rFonts w:ascii="Times New Roman" w:hAnsi="Times New Roman" w:cs="Times New Roman"/>
-          <w:sz w:val="24"/>
-          <w:szCs w:val="24"/>
-        </w:rPr>
-      </w:pPr>
-      <w:r>
-        <w:rPr>
-          <w:rFonts w:ascii="Times New Roman" w:hAnsi="Times New Roman" w:cs="Times New Roman"/>
-          <w:sz w:val="24"/>
-          <w:szCs w:val="24"/>
-          <w:u w:val="single"/>
-        </w:rPr>
-        <w:t>Attributes</w:t>
-      </w:r>
-      <w:r>
-        <w:rPr>
-          <w:rFonts w:ascii="Times New Roman" w:hAnsi="Times New Roman" w:cs="Times New Roman"/>
-          <w:sz w:val="24"/>
-          <w:szCs w:val="24"/>
-        </w:rPr>
-        <w:t>:</w:t>
-      </w:r>
-    </w:p>
-    <w:p>
-      <w:pPr>
-        <w:rPr>
-          <w:rFonts w:ascii="Times New Roman" w:hAnsi="Times New Roman" w:cs="Times New Roman"/>
-          <w:sz w:val="24"/>
-          <w:szCs w:val="24"/>
-        </w:rPr>
-      </w:pPr>
-      <w:r>
-        <w:rPr>
-          <w:rFonts w:ascii="Times New Roman" w:hAnsi="Times New Roman" w:cs="Times New Roman"/>
-          <w:i/>
-          <w:iCs/>
-          <w:sz w:val="24"/>
-          <w:szCs w:val="24"/>
-        </w:rPr>
-        <w:t>key</w:t>
-      </w:r>
-      <w:r>
-        <w:rPr>
-          <w:rFonts w:ascii="Times New Roman" w:hAnsi="Times New Roman" w:cs="Times New Roman"/>
-          <w:sz w:val="24"/>
-          <w:szCs w:val="24"/>
-        </w:rPr>
-        <w:t xml:space="preserve">: K – </w:t>
-      </w:r>
-      <w:r>
-        <w:rPr>
-          <w:rFonts w:ascii="Times New Roman" w:hAnsi="Times New Roman" w:cs="Times New Roman"/>
-          <w:sz w:val="24"/>
-          <w:szCs w:val="24"/>
-        </w:rPr>
-        <w:t xml:space="preserve">represents </w:t>
-      </w:r>
-      <w:r>
-        <w:rPr>
-          <w:rFonts w:ascii="Times New Roman" w:hAnsi="Times New Roman" w:cs="Times New Roman"/>
-          <w:sz w:val="24"/>
-          <w:szCs w:val="24"/>
-        </w:rPr>
-        <w:t>the key of the node.</w:t>
-      </w:r>
-    </w:p>
-    <w:p>
-      <w:pPr>
-        <w:rPr>
-          <w:rFonts w:ascii="Times New Roman" w:hAnsi="Times New Roman" w:cs="Times New Roman"/>
-          <w:sz w:val="24"/>
-          <w:szCs w:val="24"/>
-        </w:rPr>
-      </w:pPr>
-      <w:r>
-        <w:rPr>
-          <w:rFonts w:ascii="Times New Roman" w:hAnsi="Times New Roman" w:cs="Times New Roman"/>
-          <w:i/>
-          <w:iCs/>
-          <w:sz w:val="24"/>
-          <w:szCs w:val="24"/>
-        </w:rPr>
-        <w:t>value</w:t>
-      </w:r>
-      <w:r>
-        <w:rPr>
-          <w:rFonts w:ascii="Times New Roman" w:hAnsi="Times New Roman" w:cs="Times New Roman"/>
-          <w:sz w:val="24"/>
-          <w:szCs w:val="24"/>
-        </w:rPr>
-        <w:t xml:space="preserve">: V – </w:t>
-      </w:r>
-      <w:r>
-        <w:rPr>
-          <w:rFonts w:ascii="Times New Roman" w:hAnsi="Times New Roman" w:cs="Times New Roman"/>
-          <w:sz w:val="24"/>
-          <w:szCs w:val="24"/>
-        </w:rPr>
-        <w:t xml:space="preserve">represents </w:t>
-      </w:r>
-      <w:r>
-        <w:rPr>
-          <w:rFonts w:ascii="Times New Roman" w:hAnsi="Times New Roman" w:cs="Times New Roman"/>
-          <w:sz w:val="24"/>
-          <w:szCs w:val="24"/>
-        </w:rPr>
-        <w:t>the value stored inside the node.</w:t>
-      </w:r>
-    </w:p>
-    <w:p>
-      <w:pPr>
-        <w:rPr>
-          <w:rFonts w:ascii="Times New Roman" w:hAnsi="Times New Roman" w:cs="Times New Roman"/>
-          <w:sz w:val="24"/>
-          <w:szCs w:val="24"/>
-        </w:rPr>
-      </w:pPr>
-      <w:r>
-        <w:rPr>
-          <w:rFonts w:ascii="Times New Roman" w:hAnsi="Times New Roman" w:cs="Times New Roman"/>
-          <w:i/>
-          <w:iCs/>
-          <w:sz w:val="24"/>
-          <w:szCs w:val="24"/>
-        </w:rPr>
-        <w:t>hashCode</w:t>
-      </w:r>
-      <w:r>
-        <w:rPr>
-          <w:rFonts w:ascii="Times New Roman" w:hAnsi="Times New Roman" w:cs="Times New Roman"/>
-          <w:sz w:val="24"/>
-          <w:szCs w:val="24"/>
-        </w:rPr>
-        <w:t>: int</w:t>
-      </w:r>
-      <w:r>
-        <w:rPr>
-          <w:rFonts w:ascii="Times New Roman" w:hAnsi="Times New Roman" w:cs="Times New Roman"/>
-          <w:sz w:val="24"/>
-          <w:szCs w:val="24"/>
-        </w:rPr>
-        <w:t>eger</w:t>
-      </w:r>
-      <w:r>
-        <w:rPr>
-          <w:rFonts w:ascii="Times New Roman" w:hAnsi="Times New Roman" w:cs="Times New Roman"/>
-          <w:sz w:val="24"/>
-          <w:szCs w:val="24"/>
-        </w:rPr>
-        <w:t xml:space="preserve"> – </w:t>
-      </w:r>
-      <w:r>
-        <w:rPr>
-          <w:rFonts w:ascii="Times New Roman" w:hAnsi="Times New Roman" w:cs="Times New Roman"/>
-          <w:sz w:val="24"/>
-          <w:szCs w:val="24"/>
-        </w:rPr>
-        <w:t xml:space="preserve">represents </w:t>
-      </w:r>
-      <w:r>
-        <w:rPr>
-          <w:rFonts w:ascii="Times New Roman" w:hAnsi="Times New Roman" w:cs="Times New Roman"/>
-          <w:sz w:val="24"/>
-          <w:szCs w:val="24"/>
-        </w:rPr>
-        <w:t>the hash code of the node</w:t>
-      </w:r>
-      <w:r>
-        <w:rPr>
-          <w:rFonts w:ascii="Times New Roman" w:hAnsi="Times New Roman" w:cs="Times New Roman"/>
-          <w:sz w:val="24"/>
-          <w:szCs w:val="24"/>
-        </w:rPr>
-        <w:t>.</w:t>
-      </w:r>
-    </w:p>
-    <w:p>
-      <w:pPr>
-        <w:rPr>
-          <w:rFonts w:ascii="Times New Roman" w:hAnsi="Times New Roman" w:cs="Times New Roman"/>
-          <w:sz w:val="24"/>
-          <w:szCs w:val="24"/>
-        </w:rPr>
-      </w:pPr>
-      <w:r>
-        <w:rPr>
-          <w:rFonts w:ascii="Times New Roman" w:hAnsi="Times New Roman" w:cs="Times New Roman"/>
-          <w:i/>
-          <w:iCs/>
-          <w:sz w:val="24"/>
-          <w:szCs w:val="24"/>
-        </w:rPr>
-        <w:t>next</w:t>
-      </w:r>
-      <w:r>
-        <w:rPr>
-          <w:rFonts w:ascii="Times New Roman" w:hAnsi="Times New Roman" w:cs="Times New Roman"/>
-          <w:sz w:val="24"/>
-          <w:szCs w:val="24"/>
-        </w:rPr>
-        <w:t xml:space="preserve">: </w:t>
-      </w:r>
-      <w:r>
-        <w:rPr>
-          <w:rFonts w:ascii="Times New Roman" w:hAnsi="Times New Roman" w:cs="Times New Roman"/>
-          <w:sz w:val="24"/>
-          <w:szCs w:val="24"/>
-        </w:rPr>
-        <w:t>HashNode&lt;K, V&gt;</w:t>
-      </w:r>
-      <w:r>
-        <w:rPr>
-          <w:rFonts w:ascii="Times New Roman" w:hAnsi="Times New Roman" w:cs="Times New Roman"/>
-          <w:sz w:val="24"/>
-          <w:szCs w:val="24"/>
-        </w:rPr>
-        <w:t xml:space="preserve"> - </w:t>
-      </w:r>
-      <w:r>
-        <w:rPr>
-          <w:rFonts w:ascii="Times New Roman" w:hAnsi="Times New Roman" w:cs="Times New Roman"/>
-          <w:sz w:val="24"/>
-          <w:szCs w:val="24"/>
-        </w:rPr>
-        <w:t xml:space="preserve">represents </w:t>
-      </w:r>
-      <w:r>
-        <w:rPr>
-          <w:rFonts w:ascii="Times New Roman" w:hAnsi="Times New Roman" w:cs="Times New Roman"/>
-          <w:sz w:val="24"/>
-          <w:szCs w:val="24"/>
-        </w:rPr>
-        <w:t>a reference to the next node in the chain</w:t>
-      </w:r>
-      <w:r>
-        <w:rPr>
-          <w:rFonts w:ascii="Times New Roman" w:hAnsi="Times New Roman" w:cs="Times New Roman"/>
-          <w:sz w:val="24"/>
-          <w:szCs w:val="24"/>
-        </w:rPr>
-        <w:t>.</w:t>
-      </w:r>
-    </w:p>
-    <w:p>
-      <w:pPr>
-        <w:rPr>
-          <w:rFonts w:ascii="Times New Roman" w:hAnsi="Times New Roman" w:cs="Times New Roman"/>
-          <w:sz w:val="24"/>
-          <w:szCs w:val="24"/>
-        </w:rPr>
-      </w:pPr>
-      <w:r>
-        <w:rPr>
-          <w:rFonts w:ascii="Times New Roman" w:hAnsi="Times New Roman" w:cs="Times New Roman"/>
-          <w:sz w:val="24"/>
-          <w:szCs w:val="24"/>
-          <w:u w:val="single"/>
-        </w:rPr>
-        <w:t>Methods</w:t>
-      </w:r>
-      <w:r>
-        <w:rPr>
-          <w:rFonts w:ascii="Times New Roman" w:hAnsi="Times New Roman" w:cs="Times New Roman"/>
-          <w:sz w:val="24"/>
-          <w:szCs w:val="24"/>
-        </w:rPr>
-        <w:t>:</w:t>
-      </w:r>
-    </w:p>
-    <w:p>
-      <w:pPr>
-        <w:rPr>
-          <w:rFonts w:ascii="Times New Roman" w:hAnsi="Times New Roman" w:cs="Times New Roman"/>
-          <w:sz w:val="24"/>
-          <w:szCs w:val="24"/>
-        </w:rPr>
-      </w:pPr>
-      <w:r>
-        <w:rPr>
-          <w:rFonts w:ascii="Times New Roman" w:hAnsi="Times New Roman" w:cs="Times New Roman"/>
-          <w:i/>
-          <w:iCs/>
-          <w:sz w:val="24"/>
-          <w:szCs w:val="24"/>
-        </w:rPr>
-        <w:t>HashNode(K key, V value, int hashCode)</w:t>
-      </w:r>
-      <w:r>
-        <w:rPr>
-          <w:rFonts w:ascii="Times New Roman" w:hAnsi="Times New Roman" w:cs="Times New Roman"/>
-          <w:i/>
-          <w:iCs/>
-          <w:sz w:val="24"/>
-          <w:szCs w:val="24"/>
-        </w:rPr>
-        <w:t>:</w:t>
-      </w:r>
-      <w:r>
-        <w:rPr>
-          <w:rFonts w:ascii="Times New Roman" w:hAnsi="Times New Roman" w:cs="Times New Roman"/>
-          <w:sz w:val="24"/>
-          <w:szCs w:val="24"/>
-        </w:rPr>
-        <w:t xml:space="preserve"> </w:t>
-      </w:r>
-      <w:r>
-        <w:rPr>
-          <w:rFonts w:ascii="Times New Roman" w:hAnsi="Times New Roman" w:cs="Times New Roman"/>
-          <w:sz w:val="24"/>
-          <w:szCs w:val="24"/>
-        </w:rPr>
-        <w:t>Constructor of the class</w:t>
-      </w:r>
-      <w:r>
-        <w:rPr>
-          <w:rFonts w:ascii="Times New Roman" w:hAnsi="Times New Roman" w:cs="Times New Roman"/>
-          <w:sz w:val="24"/>
-          <w:szCs w:val="24"/>
-        </w:rPr>
-        <w:t xml:space="preserve"> which initializes the key, value and hash code of the hash node</w:t>
-      </w:r>
-      <w:r>
-        <w:rPr>
-          <w:rFonts w:ascii="Times New Roman" w:hAnsi="Times New Roman" w:cs="Times New Roman"/>
-          <w:sz w:val="24"/>
-          <w:szCs w:val="24"/>
-        </w:rPr>
-        <w:t>.</w:t>
-      </w:r>
-    </w:p>
-    <w:p>
-      <w:pPr>
-        <w:rPr>
-          <w:rFonts w:ascii="Times New Roman" w:hAnsi="Times New Roman" w:cs="Times New Roman"/>
-          <w:sz w:val="24"/>
-          <w:szCs w:val="24"/>
-        </w:rPr>
-      </w:pPr>
-      <w:r>
-        <w:rPr>
-          <w:rFonts w:ascii="Times New Roman" w:hAnsi="Times New Roman" w:cs="Times New Roman"/>
-          <w:sz w:val="24"/>
-          <w:szCs w:val="24"/>
-        </w:rPr>
-        <w:t>params:</w:t>
-      </w:r>
-    </w:p>
-    <w:p>
-      <w:pPr>
-        <w:rPr>
-          <w:rFonts w:ascii="Times New Roman" w:hAnsi="Times New Roman" w:cs="Times New Roman"/>
-          <w:sz w:val="24"/>
-          <w:szCs w:val="24"/>
-        </w:rPr>
-      </w:pPr>
-      <w:r>
-        <w:rPr>
-          <w:rFonts w:ascii="Times New Roman" w:hAnsi="Times New Roman" w:cs="Times New Roman"/>
-          <w:i/>
-          <w:iCs/>
-          <w:sz w:val="24"/>
-          <w:szCs w:val="24"/>
-        </w:rPr>
-        <w:t>key</w:t>
-      </w:r>
-      <w:r>
-        <w:rPr>
-          <w:rFonts w:ascii="Times New Roman" w:hAnsi="Times New Roman" w:cs="Times New Roman"/>
-          <w:sz w:val="24"/>
-          <w:szCs w:val="24"/>
-        </w:rPr>
-        <w:t>: K – represents the key of the node.</w:t>
-      </w:r>
-    </w:p>
-    <w:p>
-      <w:pPr>
-        <w:rPr>
-          <w:rFonts w:ascii="Times New Roman" w:hAnsi="Times New Roman" w:cs="Times New Roman"/>
-          <w:sz w:val="24"/>
-          <w:szCs w:val="24"/>
-        </w:rPr>
-      </w:pPr>
-      <w:r>
-        <w:rPr>
-          <w:rFonts w:ascii="Times New Roman" w:hAnsi="Times New Roman" w:cs="Times New Roman"/>
-          <w:i/>
-          <w:iCs/>
-          <w:sz w:val="24"/>
-          <w:szCs w:val="24"/>
-        </w:rPr>
-        <w:t>value</w:t>
-      </w:r>
-      <w:r>
-        <w:rPr>
-          <w:rFonts w:ascii="Times New Roman" w:hAnsi="Times New Roman" w:cs="Times New Roman"/>
-          <w:sz w:val="24"/>
-          <w:szCs w:val="24"/>
-        </w:rPr>
-        <w:t>: V – represents the value stored inside the node.</w:t>
-      </w:r>
-    </w:p>
-    <w:p>
-      <w:pPr>
-        <w:rPr>
-          <w:rFonts w:ascii="Times New Roman" w:hAnsi="Times New Roman" w:cs="Times New Roman"/>
-          <w:sz w:val="24"/>
-          <w:szCs w:val="24"/>
-        </w:rPr>
-      </w:pPr>
-      <w:r>
-        <w:rPr>
-          <w:rFonts w:ascii="Times New Roman" w:hAnsi="Times New Roman" w:cs="Times New Roman"/>
-          <w:i/>
-          <w:iCs/>
-          <w:sz w:val="24"/>
-          <w:szCs w:val="24"/>
-        </w:rPr>
-        <w:t>hashCode</w:t>
-      </w:r>
-      <w:r>
-        <w:rPr>
-          <w:rFonts w:ascii="Times New Roman" w:hAnsi="Times New Roman" w:cs="Times New Roman"/>
-          <w:sz w:val="24"/>
-          <w:szCs w:val="24"/>
-        </w:rPr>
-        <w:t>: integer – represents the hash code of the node.</w:t>
-      </w:r>
-    </w:p>
-    <w:p>
-      <w:pPr>
-        <w:rPr>
-          <w:rFonts w:ascii="Times New Roman" w:hAnsi="Times New Roman" w:cs="Times New Roman"/>
-          <w:sz w:val="24"/>
-          <w:szCs w:val="24"/>
-        </w:rPr>
-      </w:pPr>
-      <w:r>
-        <w:rPr>
-          <w:rFonts w:ascii="Times New Roman" w:hAnsi="Times New Roman" w:cs="Times New Roman"/>
-          <w:sz w:val="24"/>
-          <w:szCs w:val="24"/>
-        </w:rPr>
-        <w:t>returns: -</w:t>
-      </w:r>
-    </w:p>
-    <w:p>
-      <w:pPr>
-        <w:rPr>
-          <w:rFonts w:ascii="Times New Roman" w:hAnsi="Times New Roman" w:cs="Times New Roman"/>
-          <w:sz w:val="24"/>
-          <w:szCs w:val="24"/>
-        </w:rPr>
-      </w:pPr>
-    </w:p>
-    <w:p>
-      <w:pPr>
-        <w:rPr>
-          <w:rFonts w:ascii="Times New Roman" w:hAnsi="Times New Roman" w:cs="Times New Roman"/>
-          <w:sz w:val="24"/>
-          <w:szCs w:val="24"/>
-        </w:rPr>
-      </w:pPr>
+        <w:t xml:space="preserve">lass </w:t>
+      </w:r>
+      <w:proofErr w:type="spellStart"/>
       <w:r>
         <w:rPr>
           <w:rFonts w:ascii="Times New Roman" w:hAnsi="Times New Roman" w:cs="Times New Roman"/>
@@ -688,8 +221,9 @@
           <w:sz w:val="24"/>
           <w:szCs w:val="24"/>
         </w:rPr>
-        <w:t>C</w:t>
-      </w:r>
+        <w:t>HashNode</w:t>
+      </w:r>
+      <w:proofErr w:type="spellEnd"/>
       <w:r>
         <w:rPr>
           <w:rFonts w:ascii="Times New Roman" w:hAnsi="Times New Roman" w:cs="Times New Roman"/>
@@ -698,8 +232,574 @@
           <w:sz w:val="24"/>
           <w:szCs w:val="24"/>
         </w:rPr>
-        <w:t>lass SymbolTable &lt;K&gt;</w:t>
-      </w:r>
+        <w:t>&lt;K, V&gt;:</w:t>
+      </w:r>
+      <w:r>
+        <w:rPr>
+          <w:rFonts w:ascii="Times New Roman" w:hAnsi="Times New Roman" w:cs="Times New Roman"/>
+          <w:sz w:val="24"/>
+          <w:szCs w:val="24"/>
+        </w:rPr>
+        <w:t xml:space="preserve"> </w:t>
+      </w:r>
+      <w:r>
+        <w:rPr>
+          <w:rFonts w:ascii="Times New Roman" w:hAnsi="Times New Roman" w:cs="Times New Roman"/>
+          <w:sz w:val="24"/>
+          <w:szCs w:val="24"/>
+        </w:rPr>
+        <w:t>A</w:t>
+      </w:r>
+      <w:r>
+        <w:rPr>
+          <w:rFonts w:ascii="Times New Roman" w:hAnsi="Times New Roman" w:cs="Times New Roman"/>
+          <w:sz w:val="24"/>
+          <w:szCs w:val="24"/>
+        </w:rPr>
+        <w:t xml:space="preserve"> class representing a</w:t>
+      </w:r>
+      <w:r>
+        <w:rPr>
+          <w:rFonts w:ascii="Times New Roman" w:hAnsi="Times New Roman" w:cs="Times New Roman"/>
+          <w:sz w:val="24"/>
+          <w:szCs w:val="24"/>
+        </w:rPr>
+        <w:t xml:space="preserve"> node of chains containing key, value pairs</w:t>
+      </w:r>
+      <w:r>
+        <w:rPr>
+          <w:rFonts w:ascii="Times New Roman" w:hAnsi="Times New Roman" w:cs="Times New Roman"/>
+          <w:sz w:val="24"/>
+          <w:szCs w:val="24"/>
+        </w:rPr>
+        <w:t>:</w:t>
+      </w:r>
+    </w:p>
+    <w:p>
+      <w:pPr>
+        <w:rPr>
+          <w:rFonts w:ascii="Times New Roman" w:hAnsi="Times New Roman" w:cs="Times New Roman"/>
+          <w:sz w:val="24"/>
+          <w:szCs w:val="24"/>
+        </w:rPr>
+      </w:pPr>
+      <w:r>
+        <w:rPr>
+          <w:rFonts w:ascii="Times New Roman" w:hAnsi="Times New Roman" w:cs="Times New Roman"/>
+          <w:sz w:val="24"/>
+          <w:szCs w:val="24"/>
+          <w:u w:val="single"/>
+        </w:rPr>
+        <w:t>Attributes</w:t>
+      </w:r>
+      <w:r>
+        <w:rPr>
+          <w:rFonts w:ascii="Times New Roman" w:hAnsi="Times New Roman" w:cs="Times New Roman"/>
+          <w:sz w:val="24"/>
+          <w:szCs w:val="24"/>
+        </w:rPr>
+        <w:t>:</w:t>
+      </w:r>
+    </w:p>
+    <w:p>
+      <w:pPr>
+        <w:rPr>
+          <w:rFonts w:ascii="Times New Roman" w:hAnsi="Times New Roman" w:cs="Times New Roman"/>
+          <w:sz w:val="24"/>
+          <w:szCs w:val="24"/>
+        </w:rPr>
+      </w:pPr>
+      <w:r>
+        <w:rPr>
+          <w:rFonts w:ascii="Times New Roman" w:hAnsi="Times New Roman" w:cs="Times New Roman"/>
+          <w:i/>
+          <w:iCs/>
+          <w:sz w:val="24"/>
+          <w:szCs w:val="24"/>
+        </w:rPr>
+        <w:t>key</w:t>
+      </w:r>
+      <w:r>
+        <w:rPr>
+          <w:rFonts w:ascii="Times New Roman" w:hAnsi="Times New Roman" w:cs="Times New Roman"/>
+          <w:sz w:val="24"/>
+          <w:szCs w:val="24"/>
+        </w:rPr>
+        <w:t xml:space="preserve">: K – </w:t>
+      </w:r>
+      <w:r>
+        <w:rPr>
+          <w:rFonts w:ascii="Times New Roman" w:hAnsi="Times New Roman" w:cs="Times New Roman"/>
+          <w:sz w:val="24"/>
+          <w:szCs w:val="24"/>
+        </w:rPr>
+        <w:t xml:space="preserve">represents </w:t>
+      </w:r>
+      <w:r>
+        <w:rPr>
+          <w:rFonts w:ascii="Times New Roman" w:hAnsi="Times New Roman" w:cs="Times New Roman"/>
+          <w:sz w:val="24"/>
+          <w:szCs w:val="24"/>
+        </w:rPr>
+        <w:t>the key of the node.</w:t>
+      </w:r>
+    </w:p>
+    <w:p>
+      <w:pPr>
+        <w:rPr>
+          <w:rFonts w:ascii="Times New Roman" w:hAnsi="Times New Roman" w:cs="Times New Roman"/>
+          <w:sz w:val="24"/>
+          <w:szCs w:val="24"/>
+        </w:rPr>
+      </w:pPr>
+      <w:r>
+        <w:rPr>
+          <w:rFonts w:ascii="Times New Roman" w:hAnsi="Times New Roman" w:cs="Times New Roman"/>
+          <w:i/>
+          <w:iCs/>
+          <w:sz w:val="24"/>
+          <w:szCs w:val="24"/>
+        </w:rPr>
+        <w:t>value</w:t>
+      </w:r>
+      <w:r>
+        <w:rPr>
+          <w:rFonts w:ascii="Times New Roman" w:hAnsi="Times New Roman" w:cs="Times New Roman"/>
+          <w:sz w:val="24"/>
+          <w:szCs w:val="24"/>
+        </w:rPr>
+        <w:t xml:space="preserve">: V – </w:t>
+      </w:r>
+      <w:r>
+        <w:rPr>
+          <w:rFonts w:ascii="Times New Roman" w:hAnsi="Times New Roman" w:cs="Times New Roman"/>
+          <w:sz w:val="24"/>
+          <w:szCs w:val="24"/>
+        </w:rPr>
+        <w:t xml:space="preserve">represents </w:t>
+      </w:r>
+      <w:r>
+        <w:rPr>
+          <w:rFonts w:ascii="Times New Roman" w:hAnsi="Times New Roman" w:cs="Times New Roman"/>
+          <w:sz w:val="24"/>
+          <w:szCs w:val="24"/>
+        </w:rPr>
+        <w:t>the value stored inside the node.</w:t>
+      </w:r>
+    </w:p>
+    <w:p>
+      <w:pPr>
+        <w:rPr>
+          <w:rFonts w:ascii="Times New Roman" w:hAnsi="Times New Roman" w:cs="Times New Roman"/>
+          <w:sz w:val="24"/>
+          <w:szCs w:val="24"/>
+        </w:rPr>
+      </w:pPr>
+      <w:proofErr w:type="spellStart"/>
+      <w:r>
+        <w:rPr>
+          <w:rFonts w:ascii="Times New Roman" w:hAnsi="Times New Roman" w:cs="Times New Roman"/>
+          <w:i/>
+          <w:iCs/>
+          <w:sz w:val="24"/>
+          <w:szCs w:val="24"/>
+        </w:rPr>
+        <w:t>hashCode</w:t>
+      </w:r>
+      <w:proofErr w:type="spellEnd"/>
+      <w:r>
+        <w:rPr>
+          <w:rFonts w:ascii="Times New Roman" w:hAnsi="Times New Roman" w:cs="Times New Roman"/>
+          <w:sz w:val="24"/>
+          <w:szCs w:val="24"/>
+        </w:rPr>
+        <w:t>: int</w:t>
+      </w:r>
+      <w:r>
+        <w:rPr>
+          <w:rFonts w:ascii="Times New Roman" w:hAnsi="Times New Roman" w:cs="Times New Roman"/>
+          <w:sz w:val="24"/>
+          <w:szCs w:val="24"/>
+        </w:rPr>
+        <w:t>eger</w:t>
+      </w:r>
+      <w:r>
+        <w:rPr>
+          <w:rFonts w:ascii="Times New Roman" w:hAnsi="Times New Roman" w:cs="Times New Roman"/>
+          <w:sz w:val="24"/>
+          <w:szCs w:val="24"/>
+        </w:rPr>
+        <w:t xml:space="preserve"> – </w:t>
+      </w:r>
+      <w:r>
+        <w:rPr>
+          <w:rFonts w:ascii="Times New Roman" w:hAnsi="Times New Roman" w:cs="Times New Roman"/>
+          <w:sz w:val="24"/>
+          <w:szCs w:val="24"/>
+        </w:rPr>
+        <w:t xml:space="preserve">represents </w:t>
+      </w:r>
+      <w:r>
+        <w:rPr>
+          <w:rFonts w:ascii="Times New Roman" w:hAnsi="Times New Roman" w:cs="Times New Roman"/>
+          <w:sz w:val="24"/>
+          <w:szCs w:val="24"/>
+        </w:rPr>
+        <w:t>the hash code of the node</w:t>
+      </w:r>
+      <w:r>
+        <w:rPr>
+          <w:rFonts w:ascii="Times New Roman" w:hAnsi="Times New Roman" w:cs="Times New Roman"/>
+          <w:sz w:val="24"/>
+          <w:szCs w:val="24"/>
+        </w:rPr>
+        <w:t>.</w:t>
+      </w:r>
+    </w:p>
+    <w:p>
+      <w:pPr>
+        <w:rPr>
+          <w:rFonts w:ascii="Times New Roman" w:hAnsi="Times New Roman" w:cs="Times New Roman"/>
+          <w:sz w:val="24"/>
+          <w:szCs w:val="24"/>
+        </w:rPr>
+      </w:pPr>
+      <w:r>
+        <w:rPr>
+          <w:rFonts w:ascii="Times New Roman" w:hAnsi="Times New Roman" w:cs="Times New Roman"/>
+          <w:i/>
+          <w:iCs/>
+          <w:sz w:val="24"/>
+          <w:szCs w:val="24"/>
+        </w:rPr>
+        <w:t>next</w:t>
+      </w:r>
+      <w:r>
+        <w:rPr>
+          <w:rFonts w:ascii="Times New Roman" w:hAnsi="Times New Roman" w:cs="Times New Roman"/>
+          <w:sz w:val="24"/>
+          <w:szCs w:val="24"/>
+        </w:rPr>
+        <w:t xml:space="preserve">: </w:t>
+      </w:r>
+      <w:proofErr w:type="spellStart"/>
+      <w:r>
+        <w:rPr>
+          <w:rFonts w:ascii="Times New Roman" w:hAnsi="Times New Roman" w:cs="Times New Roman"/>
+          <w:sz w:val="24"/>
+          <w:szCs w:val="24"/>
+        </w:rPr>
+        <w:t>HashNode</w:t>
+      </w:r>
+      <w:proofErr w:type="spellEnd"/>
+      <w:r>
+        <w:rPr>
+          <w:rFonts w:ascii="Times New Roman" w:hAnsi="Times New Roman" w:cs="Times New Roman"/>
+          <w:sz w:val="24"/>
+          <w:szCs w:val="24"/>
+        </w:rPr>
+        <w:t>&lt;K, V&gt;</w:t>
+      </w:r>
+      <w:r>
+        <w:rPr>
+          <w:rFonts w:ascii="Times New Roman" w:hAnsi="Times New Roman" w:cs="Times New Roman"/>
+          <w:sz w:val="24"/>
+          <w:szCs w:val="24"/>
+        </w:rPr>
+        <w:t xml:space="preserve"> - </w:t>
+      </w:r>
+      <w:r>
+        <w:rPr>
+          <w:rFonts w:ascii="Times New Roman" w:hAnsi="Times New Roman" w:cs="Times New Roman"/>
+          <w:sz w:val="24"/>
+          <w:szCs w:val="24"/>
+        </w:rPr>
+        <w:t xml:space="preserve">represents </w:t>
+      </w:r>
+      <w:r>
+        <w:rPr>
+          <w:rFonts w:ascii="Times New Roman" w:hAnsi="Times New Roman" w:cs="Times New Roman"/>
+          <w:sz w:val="24"/>
+          <w:szCs w:val="24"/>
+        </w:rPr>
+        <w:t>a reference to the next node in the chain</w:t>
+      </w:r>
+      <w:r>
+        <w:rPr>
+          <w:rFonts w:ascii="Times New Roman" w:hAnsi="Times New Roman" w:cs="Times New Roman"/>
+          <w:sz w:val="24"/>
+          <w:szCs w:val="24"/>
+        </w:rPr>
+        <w:t>.</w:t>
+      </w:r>
+    </w:p>
+    <w:p>
+      <w:pPr>
+        <w:rPr>
+          <w:rFonts w:ascii="Times New Roman" w:hAnsi="Times New Roman" w:cs="Times New Roman"/>
+          <w:sz w:val="24"/>
+          <w:szCs w:val="24"/>
+        </w:rPr>
+      </w:pPr>
+      <w:r>
+        <w:rPr>
+          <w:rFonts w:ascii="Times New Roman" w:hAnsi="Times New Roman" w:cs="Times New Roman"/>
+          <w:sz w:val="24"/>
+          <w:szCs w:val="24"/>
+          <w:u w:val="single"/>
+        </w:rPr>
+        <w:t>Methods</w:t>
+      </w:r>
+      <w:r>
+        <w:rPr>
+          <w:rFonts w:ascii="Times New Roman" w:hAnsi="Times New Roman" w:cs="Times New Roman"/>
+          <w:sz w:val="24"/>
+          <w:szCs w:val="24"/>
+        </w:rPr>
+        <w:t>:</w:t>
+      </w:r>
+    </w:p>
+    <w:p>
+      <w:pPr>
+        <w:rPr>
+          <w:rFonts w:ascii="Times New Roman" w:hAnsi="Times New Roman" w:cs="Times New Roman"/>
+          <w:sz w:val="24"/>
+          <w:szCs w:val="24"/>
+        </w:rPr>
+      </w:pPr>
+      <w:proofErr w:type="spellStart"/>
+      <w:proofErr w:type="gramStart"/>
+      <w:r>
+        <w:rPr>
+          <w:rFonts w:ascii="Times New Roman" w:hAnsi="Times New Roman" w:cs="Times New Roman"/>
+          <w:i/>
+          <w:iCs/>
+          <w:sz w:val="24"/>
+          <w:szCs w:val="24"/>
+        </w:rPr>
+        <w:t>HashNode</w:t>
+      </w:r>
+      <w:proofErr w:type="spellEnd"/>
+      <w:r>
+        <w:rPr>
+          <w:rFonts w:ascii="Times New Roman" w:hAnsi="Times New Roman" w:cs="Times New Roman"/>
+          <w:i/>
+          <w:iCs/>
+          <w:sz w:val="24"/>
+          <w:szCs w:val="24"/>
+        </w:rPr>
+        <w:t>(</w:t>
+      </w:r>
+      <w:proofErr w:type="gramEnd"/>
+      <w:r>
+        <w:rPr>
+          <w:rFonts w:ascii="Times New Roman" w:hAnsi="Times New Roman" w:cs="Times New Roman"/>
+          <w:i/>
+          <w:iCs/>
+          <w:sz w:val="24"/>
+          <w:szCs w:val="24"/>
+        </w:rPr>
+        <w:t xml:space="preserve">K key, V value, int </w:t>
+      </w:r>
+      <w:proofErr w:type="spellStart"/>
+      <w:r>
+        <w:rPr>
+          <w:rFonts w:ascii="Times New Roman" w:hAnsi="Times New Roman" w:cs="Times New Roman"/>
+          <w:i/>
+          <w:iCs/>
+          <w:sz w:val="24"/>
+          <w:szCs w:val="24"/>
+        </w:rPr>
+        <w:t>hashCode</w:t>
+      </w:r>
+      <w:proofErr w:type="spellEnd"/>
+      <w:r>
+        <w:rPr>
+          <w:rFonts w:ascii="Times New Roman" w:hAnsi="Times New Roman" w:cs="Times New Roman"/>
+          <w:i/>
+          <w:iCs/>
+          <w:sz w:val="24"/>
+          <w:szCs w:val="24"/>
+        </w:rPr>
+        <w:t>)</w:t>
+      </w:r>
+      <w:r>
+        <w:rPr>
+          <w:rFonts w:ascii="Times New Roman" w:hAnsi="Times New Roman" w:cs="Times New Roman"/>
+          <w:i/>
+          <w:iCs/>
+          <w:sz w:val="24"/>
+          <w:szCs w:val="24"/>
+        </w:rPr>
+        <w:t>:</w:t>
+      </w:r>
+      <w:r>
+        <w:rPr>
+          <w:rFonts w:ascii="Times New Roman" w:hAnsi="Times New Roman" w:cs="Times New Roman"/>
+          <w:sz w:val="24"/>
+          <w:szCs w:val="24"/>
+        </w:rPr>
+        <w:t xml:space="preserve"> </w:t>
+      </w:r>
+      <w:r>
+        <w:rPr>
+          <w:rFonts w:ascii="Times New Roman" w:hAnsi="Times New Roman" w:cs="Times New Roman"/>
+          <w:sz w:val="24"/>
+          <w:szCs w:val="24"/>
+        </w:rPr>
+        <w:t>Constructor of the class</w:t>
+      </w:r>
+      <w:r>
+        <w:rPr>
+          <w:rFonts w:ascii="Times New Roman" w:hAnsi="Times New Roman" w:cs="Times New Roman"/>
+          <w:sz w:val="24"/>
+          <w:szCs w:val="24"/>
+        </w:rPr>
+        <w:t xml:space="preserve"> which initializes the key, value and hash code of the hash node</w:t>
+      </w:r>
+      <w:r>
+        <w:rPr>
+          <w:rFonts w:ascii="Times New Roman" w:hAnsi="Times New Roman" w:cs="Times New Roman"/>
+          <w:sz w:val="24"/>
+          <w:szCs w:val="24"/>
+        </w:rPr>
+        <w:t>.</w:t>
+      </w:r>
+    </w:p>
+    <w:p>
+      <w:pPr>
+        <w:rPr>
+          <w:rFonts w:ascii="Times New Roman" w:hAnsi="Times New Roman" w:cs="Times New Roman"/>
+          <w:sz w:val="24"/>
+          <w:szCs w:val="24"/>
+        </w:rPr>
+      </w:pPr>
+      <w:r>
+        <w:rPr>
+          <w:rFonts w:ascii="Times New Roman" w:hAnsi="Times New Roman" w:cs="Times New Roman"/>
+          <w:sz w:val="24"/>
+          <w:szCs w:val="24"/>
+        </w:rPr>
+        <w:t>params:</w:t>
+      </w:r>
+    </w:p>
+    <w:p>
+      <w:pPr>
+        <w:rPr>
+          <w:rFonts w:ascii="Times New Roman" w:hAnsi="Times New Roman" w:cs="Times New Roman"/>
+          <w:sz w:val="24"/>
+          <w:szCs w:val="24"/>
+        </w:rPr>
+      </w:pPr>
+      <w:r>
+        <w:rPr>
+          <w:rFonts w:ascii="Times New Roman" w:hAnsi="Times New Roman" w:cs="Times New Roman"/>
+          <w:i/>
+          <w:iCs/>
+          <w:sz w:val="24"/>
+          <w:szCs w:val="24"/>
+        </w:rPr>
+        <w:t>key</w:t>
+      </w:r>
+      <w:r>
+        <w:rPr>
+          <w:rFonts w:ascii="Times New Roman" w:hAnsi="Times New Roman" w:cs="Times New Roman"/>
+          <w:sz w:val="24"/>
+          <w:szCs w:val="24"/>
+        </w:rPr>
+        <w:t>: K – represents the key of the node.</w:t>
+      </w:r>
+    </w:p>
+    <w:p>
+      <w:pPr>
+        <w:rPr>
+          <w:rFonts w:ascii="Times New Roman" w:hAnsi="Times New Roman" w:cs="Times New Roman"/>
+          <w:sz w:val="24"/>
+          <w:szCs w:val="24"/>
+        </w:rPr>
+      </w:pPr>
+      <w:r>
+        <w:rPr>
+          <w:rFonts w:ascii="Times New Roman" w:hAnsi="Times New Roman" w:cs="Times New Roman"/>
+          <w:i/>
+          <w:iCs/>
+          <w:sz w:val="24"/>
+          <w:szCs w:val="24"/>
+        </w:rPr>
+        <w:t>value</w:t>
+      </w:r>
+      <w:r>
+        <w:rPr>
+          <w:rFonts w:ascii="Times New Roman" w:hAnsi="Times New Roman" w:cs="Times New Roman"/>
+          <w:sz w:val="24"/>
+          <w:szCs w:val="24"/>
+        </w:rPr>
+        <w:t>: V – represents the value stored inside the node.</w:t>
+      </w:r>
+    </w:p>
+    <w:p>
+      <w:pPr>
+        <w:rPr>
+          <w:rFonts w:ascii="Times New Roman" w:hAnsi="Times New Roman" w:cs="Times New Roman"/>
+          <w:sz w:val="24"/>
+          <w:szCs w:val="24"/>
+        </w:rPr>
+      </w:pPr>
+      <w:proofErr w:type="spellStart"/>
+      <w:r>
+        <w:rPr>
+          <w:rFonts w:ascii="Times New Roman" w:hAnsi="Times New Roman" w:cs="Times New Roman"/>
+          <w:i/>
+          <w:iCs/>
+          <w:sz w:val="24"/>
+          <w:szCs w:val="24"/>
+        </w:rPr>
+        <w:t>hashCode</w:t>
+      </w:r>
+      <w:proofErr w:type="spellEnd"/>
+      <w:r>
+        <w:rPr>
+          <w:rFonts w:ascii="Times New Roman" w:hAnsi="Times New Roman" w:cs="Times New Roman"/>
+          <w:sz w:val="24"/>
+          <w:szCs w:val="24"/>
+        </w:rPr>
+        <w:t>: integer – represents the hash code of the node.</w:t>
+      </w:r>
+    </w:p>
+    <w:p>
+      <w:pPr>
+        <w:rPr>
+          <w:rFonts w:ascii="Times New Roman" w:hAnsi="Times New Roman" w:cs="Times New Roman"/>
+          <w:sz w:val="24"/>
+          <w:szCs w:val="24"/>
+        </w:rPr>
+      </w:pPr>
+      <w:r>
+        <w:rPr>
+          <w:rFonts w:ascii="Times New Roman" w:hAnsi="Times New Roman" w:cs="Times New Roman"/>
+          <w:sz w:val="24"/>
+          <w:szCs w:val="24"/>
+        </w:rPr>
+        <w:t>returns: -</w:t>
+      </w:r>
+    </w:p>
+    <w:p>
+      <w:pPr>
+        <w:rPr>
+          <w:rFonts w:ascii="Times New Roman" w:hAnsi="Times New Roman" w:cs="Times New Roman"/>
+          <w:sz w:val="24"/>
+          <w:szCs w:val="24"/>
+        </w:rPr>
+      </w:pPr>
+    </w:p>
+    <w:p>
+      <w:pPr>
+        <w:rPr>
+          <w:rFonts w:ascii="Times New Roman" w:hAnsi="Times New Roman" w:cs="Times New Roman"/>
+          <w:sz w:val="24"/>
+          <w:szCs w:val="24"/>
+        </w:rPr>
+      </w:pPr>
       <w:r>
         <w:rPr>
           <w:rFonts w:ascii="Times New Roman" w:hAnsi="Times New Roman" w:cs="Times New Roman"/>
@@ -708,6 +808,48 @@
           <w:sz w:val="24"/>
           <w:szCs w:val="24"/>
         </w:rPr>
+        <w:t>C</w:t>
+      </w:r>
+      <w:r>
+        <w:rPr>
+          <w:rFonts w:ascii="Times New Roman" w:hAnsi="Times New Roman" w:cs="Times New Roman"/>
+          <w:b/>
+          <w:bCs/>
+          <w:sz w:val="24"/>
+          <w:szCs w:val="24"/>
+        </w:rPr>
+        <w:t xml:space="preserve">lass </w:t>
+      </w:r>
+      <w:proofErr w:type="spellStart"/>
+      <w:r>
+        <w:rPr>
+          <w:rFonts w:ascii="Times New Roman" w:hAnsi="Times New Roman" w:cs="Times New Roman"/>
+          <w:b/>
+          <w:bCs/>
+          <w:sz w:val="24"/>
+          <w:szCs w:val="24"/>
+        </w:rPr>
+        <w:t>SymbolTable</w:t>
+      </w:r>
+      <w:proofErr w:type="spellEnd"/>
+      <w:r>
+        <w:rPr>
+          <w:rFonts w:ascii="Times New Roman" w:hAnsi="Times New Roman" w:cs="Times New Roman"/>
+          <w:b/>
+          <w:bCs/>
+          <w:sz w:val="24"/>
+          <w:szCs w:val="24"/>
+        </w:rPr>
+        <w:t xml:space="preserve"> &lt;K&gt;</w:t>
+      </w:r>
+      <w:r>
+        <w:rPr>
+          <w:rFonts w:ascii="Times New Roman" w:hAnsi="Times New Roman" w:cs="Times New Roman"/>
+          <w:b/>
+          <w:bCs/>
+          <w:sz w:val="24"/>
+          <w:szCs w:val="24"/>
+        </w:rPr>
         <w:t>:</w:t>
       </w:r>
       <w:r>
@@ -852,6 +994,7 @@
           <w:szCs w:val="24"/>
         </w:rPr>
       </w:pPr>
+      <w:proofErr w:type="spellStart"/>
       <w:r>
         <w:rPr>
           <w:rFonts w:ascii="Times New Roman" w:hAnsi="Times New Roman" w:cs="Times New Roman"/>
@@ -862,6 +1005,7 @@
         </w:rPr>
         <w:t>symbolTable</w:t>
       </w:r>
+      <w:proofErr w:type="spellEnd"/>
       <w:r>
         <w:rPr>
           <w:rFonts w:ascii="Times New Roman" w:hAnsi="Times New Roman" w:cs="Times New Roman"/>
@@ -870,13 +1014,41 @@
         </w:rPr>
         <w:t xml:space="preserve">: </w:t>
       </w:r>
-      <w:r>
-        <w:rPr>
-          <w:rFonts w:ascii="Times New Roman" w:hAnsi="Times New Roman" w:cs="Times New Roman"/>
-          <w:sz w:val="24"/>
-          <w:szCs w:val="24"/>
-        </w:rPr>
-        <w:t xml:space="preserve">ArrayList&lt;HashNode&lt;K, </w:t>
+      <w:proofErr w:type="spellStart"/>
+      <w:r>
+        <w:rPr>
+          <w:rFonts w:ascii="Times New Roman" w:hAnsi="Times New Roman" w:cs="Times New Roman"/>
+          <w:sz w:val="24"/>
+          <w:szCs w:val="24"/>
+        </w:rPr>
+        <w:t>ArrayList</w:t>
+      </w:r>
+      <w:proofErr w:type="spellEnd"/>
+      <w:r>
+        <w:rPr>
+          <w:rFonts w:ascii="Times New Roman" w:hAnsi="Times New Roman" w:cs="Times New Roman"/>
+          <w:sz w:val="24"/>
+          <w:szCs w:val="24"/>
+        </w:rPr>
+        <w:t>&lt;</w:t>
+      </w:r>
+      <w:proofErr w:type="spellStart"/>
+      <w:r>
+        <w:rPr>
+          <w:rFonts w:ascii="Times New Roman" w:hAnsi="Times New Roman" w:cs="Times New Roman"/>
+          <w:sz w:val="24"/>
+          <w:szCs w:val="24"/>
+        </w:rPr>
+        <w:t>HashNode</w:t>
+      </w:r>
+      <w:proofErr w:type="spellEnd"/>
+      <w:r>
+        <w:rPr>
+          <w:rFonts w:ascii="Times New Roman" w:hAnsi="Times New Roman" w:cs="Times New Roman"/>
+          <w:sz w:val="24"/>
+          <w:szCs w:val="24"/>
+        </w:rPr>
+        <w:t xml:space="preserve">&lt;K, </w:t>
       </w:r>
       <w:r>
         <w:rPr>
@@ -918,21 +1090,49 @@
         </w:rPr>
         <w:t xml:space="preserve">the Symbol Table as an </w:t>
       </w:r>
-      <w:r>
-        <w:rPr>
-          <w:rFonts w:ascii="Times New Roman" w:hAnsi="Times New Roman" w:cs="Times New Roman"/>
-          <w:sz w:val="24"/>
-          <w:szCs w:val="24"/>
-        </w:rPr>
-        <w:t xml:space="preserve">ArrayList </w:t>
-      </w:r>
-      <w:r>
-        <w:rPr>
-          <w:rFonts w:ascii="Times New Roman" w:hAnsi="Times New Roman" w:cs="Times New Roman"/>
-          <w:sz w:val="24"/>
-          <w:szCs w:val="24"/>
-        </w:rPr>
-        <w:t xml:space="preserve">of HashNodes, </w:t>
+      <w:proofErr w:type="spellStart"/>
+      <w:r>
+        <w:rPr>
+          <w:rFonts w:ascii="Times New Roman" w:hAnsi="Times New Roman" w:cs="Times New Roman"/>
+          <w:sz w:val="24"/>
+          <w:szCs w:val="24"/>
+        </w:rPr>
+        <w:t>ArrayList</w:t>
+      </w:r>
+      <w:proofErr w:type="spellEnd"/>
+      <w:r>
+        <w:rPr>
+          <w:rFonts w:ascii="Times New Roman" w:hAnsi="Times New Roman" w:cs="Times New Roman"/>
+          <w:sz w:val="24"/>
+          <w:szCs w:val="24"/>
+        </w:rPr>
+        <w:t xml:space="preserve"> </w:t>
+      </w:r>
+      <w:r>
+        <w:rPr>
+          <w:rFonts w:ascii="Times New Roman" w:hAnsi="Times New Roman" w:cs="Times New Roman"/>
+          <w:sz w:val="24"/>
+          <w:szCs w:val="24"/>
+        </w:rPr>
+        <w:t xml:space="preserve">of </w:t>
+      </w:r>
+      <w:proofErr w:type="spellStart"/>
+      <w:r>
+        <w:rPr>
+          <w:rFonts w:ascii="Times New Roman" w:hAnsi="Times New Roman" w:cs="Times New Roman"/>
+          <w:sz w:val="24"/>
+          <w:szCs w:val="24"/>
+        </w:rPr>
+        <w:t>HashNodes</w:t>
+      </w:r>
+      <w:proofErr w:type="spellEnd"/>
+      <w:r>
+        <w:rPr>
+          <w:rFonts w:ascii="Times New Roman" w:hAnsi="Times New Roman" w:cs="Times New Roman"/>
+          <w:sz w:val="24"/>
+          <w:szCs w:val="24"/>
+        </w:rPr>
+        <w:t xml:space="preserve">, </w:t>
       </w:r>
       <w:r>
         <w:rPr>
@@ -1088,6 +1288,7 @@
           <w:szCs w:val="24"/>
         </w:rPr>
       </w:pPr>
+      <w:proofErr w:type="spellStart"/>
       <w:r>
         <w:rPr>
           <w:rFonts w:ascii="Times New Roman" w:hAnsi="Times New Roman" w:cs="Times New Roman"/>
@@ -1098,6 +1299,7 @@
         </w:rPr>
         <w:t>SymbolTable</w:t>
       </w:r>
+      <w:proofErr w:type="spellEnd"/>
       <w:r>
         <w:rPr>
           <w:rFonts w:ascii="Times New Roman" w:hAnsi="Times New Roman" w:cs="Times New Roman"/>
@@ -1348,6 +1550,7 @@
           <w:szCs w:val="24"/>
         </w:rPr>
       </w:pPr>
+      <w:proofErr w:type="spellStart"/>
       <w:r>
         <w:rPr>
           <w:rFonts w:ascii="Times New Roman" w:hAnsi="Times New Roman" w:cs="Times New Roman"/>
@@ -1358,6 +1561,7 @@
         </w:rPr>
         <w:t>isEmpty</w:t>
       </w:r>
+      <w:proofErr w:type="spellEnd"/>
       <w:r>
         <w:rPr>
           <w:rFonts w:ascii="Times New Roman" w:hAnsi="Times New Roman" w:cs="Times New Roman"/>
@@ -1460,26 +1664,56 @@
           <w:sz w:val="24"/>
           <w:szCs w:val="24"/>
         </w:rPr>
-        <w:t>returns: a boolean, true if the table is empty or false if it contains elements (if the size is greater than 0)</w:t>
-      </w:r>
-    </w:p>
-    <w:p>
-      <w:pPr>
-        <w:rPr>
-          <w:rFonts w:ascii="Times New Roman" w:hAnsi="Times New Roman" w:cs="Times New Roman"/>
-          <w:sz w:val="24"/>
-          <w:szCs w:val="24"/>
-        </w:rPr>
-      </w:pPr>
-      <w:r>
-        <w:rPr>
-          <w:rFonts w:ascii="Times New Roman" w:hAnsi="Times New Roman" w:cs="Times New Roman"/>
-          <w:i/>
-          <w:iCs/>
-          <w:sz w:val="24"/>
-          <w:szCs w:val="24"/>
-        </w:rPr>
-        <w:t>hashCode (K key)</w:t>
+        <w:t xml:space="preserve">returns: a </w:t>
+      </w:r>
+      <w:proofErr w:type="spellStart"/>
+      <w:r>
+        <w:rPr>
+          <w:rFonts w:ascii="Times New Roman" w:hAnsi="Times New Roman" w:cs="Times New Roman"/>
+          <w:sz w:val="24"/>
+          <w:szCs w:val="24"/>
+        </w:rPr>
+        <w:t>boolean</w:t>
+      </w:r>
+      <w:proofErr w:type="spellEnd"/>
+      <w:r>
+        <w:rPr>
+          <w:rFonts w:ascii="Times New Roman" w:hAnsi="Times New Roman" w:cs="Times New Roman"/>
+          <w:sz w:val="24"/>
+          <w:szCs w:val="24"/>
+        </w:rPr>
+        <w:t>, true if the table is empty or false if it contains elements (if the size is greater than 0)</w:t>
+      </w:r>
+    </w:p>
+    <w:p>
+      <w:pPr>
+        <w:rPr>
+          <w:rFonts w:ascii="Times New Roman" w:hAnsi="Times New Roman" w:cs="Times New Roman"/>
+          <w:sz w:val="24"/>
+          <w:szCs w:val="24"/>
+        </w:rPr>
+      </w:pPr>
+      <w:proofErr w:type="spellStart"/>
+      <w:r>
+        <w:rPr>
+          <w:rFonts w:ascii="Times New Roman" w:hAnsi="Times New Roman" w:cs="Times New Roman"/>
+          <w:i/>
+          <w:iCs/>
+          <w:sz w:val="24"/>
+          <w:szCs w:val="24"/>
+        </w:rPr>
+        <w:t>hashCode</w:t>
+      </w:r>
+      <w:proofErr w:type="spellEnd"/>
+      <w:r>
+        <w:rPr>
+          <w:rFonts w:ascii="Times New Roman" w:hAnsi="Times New Roman" w:cs="Times New Roman"/>
+          <w:i/>
+          <w:iCs/>
+          <w:sz w:val="24"/>
+          <w:szCs w:val="24"/>
+        </w:rPr>
+        <w:t xml:space="preserve"> (K key)</w:t>
       </w:r>
       <w:r>
         <w:rPr>
@@ -1591,15 +1825,27 @@
           <w:szCs w:val="24"/>
         </w:rPr>
       </w:pPr>
-      <w:r>
-        <w:rPr>
-          <w:rFonts w:ascii="Times New Roman" w:hAnsi="Times New Roman" w:cs="Times New Roman"/>
-          <w:i/>
-          <w:iCs/>
-          <w:sz w:val="24"/>
-          <w:szCs w:val="24"/>
-        </w:rPr>
-        <w:t>getSymbolTableIndex (</w:t>
+      <w:proofErr w:type="spellStart"/>
+      <w:r>
+        <w:rPr>
+          <w:rFonts w:ascii="Times New Roman" w:hAnsi="Times New Roman" w:cs="Times New Roman"/>
+          <w:i/>
+          <w:iCs/>
+          <w:sz w:val="24"/>
+          <w:szCs w:val="24"/>
+        </w:rPr>
+        <w:t>getSymbolTableIndex</w:t>
+      </w:r>
+      <w:proofErr w:type="spellEnd"/>
+      <w:r>
+        <w:rPr>
+          <w:rFonts w:ascii="Times New Roman" w:hAnsi="Times New Roman" w:cs="Times New Roman"/>
+          <w:i/>
+          <w:iCs/>
+          <w:sz w:val="24"/>
+          <w:szCs w:val="24"/>
+        </w:rPr>
+        <w:t xml:space="preserve"> (</w:t>
       </w:r>
       <w:r>
         <w:rPr>
@@ -1799,25 +2045,49 @@
           <w:szCs w:val="24"/>
         </w:rPr>
       </w:pPr>
-      <w:r>
-        <w:rPr>
-          <w:rFonts w:ascii="Times New Roman" w:hAnsi="Times New Roman" w:cs="Times New Roman"/>
-          <w:i/>
-          <w:iCs/>
-          <w:sz w:val="24"/>
-          <w:szCs w:val="24"/>
-        </w:rPr>
-        <w:t>elementIsEqualToNode (</w:t>
-      </w:r>
-      <w:r>
-        <w:rPr>
-          <w:rFonts w:ascii="Times New Roman" w:hAnsi="Times New Roman" w:cs="Times New Roman"/>
-          <w:i/>
-          <w:iCs/>
-          <w:sz w:val="24"/>
-          <w:szCs w:val="24"/>
-        </w:rPr>
-        <w:t xml:space="preserve">HashNode&lt;K, </w:t>
+      <w:proofErr w:type="spellStart"/>
+      <w:r>
+        <w:rPr>
+          <w:rFonts w:ascii="Times New Roman" w:hAnsi="Times New Roman" w:cs="Times New Roman"/>
+          <w:i/>
+          <w:iCs/>
+          <w:sz w:val="24"/>
+          <w:szCs w:val="24"/>
+        </w:rPr>
+        <w:t>elementIsEqualToNode</w:t>
+      </w:r>
+      <w:proofErr w:type="spellEnd"/>
+      <w:r>
+        <w:rPr>
+          <w:rFonts w:ascii="Times New Roman" w:hAnsi="Times New Roman" w:cs="Times New Roman"/>
+          <w:i/>
+          <w:iCs/>
+          <w:sz w:val="24"/>
+          <w:szCs w:val="24"/>
+        </w:rPr>
+        <w:t xml:space="preserve"> (</w:t>
+      </w:r>
+      <w:proofErr w:type="spellStart"/>
+      <w:r>
+        <w:rPr>
+          <w:rFonts w:ascii="Times New Roman" w:hAnsi="Times New Roman" w:cs="Times New Roman"/>
+          <w:i/>
+          <w:iCs/>
+          <w:sz w:val="24"/>
+          <w:szCs w:val="24"/>
+        </w:rPr>
+        <w:t>HashNode</w:t>
+      </w:r>
+      <w:proofErr w:type="spellEnd"/>
+      <w:r>
+        <w:rPr>
+          <w:rFonts w:ascii="Times New Roman" w:hAnsi="Times New Roman" w:cs="Times New Roman"/>
+          <w:i/>
+          <w:iCs/>
+          <w:sz w:val="24"/>
+          <w:szCs w:val="24"/>
+        </w:rPr>
+        <w:t xml:space="preserve">&lt;K, </w:t>
       </w:r>
       <w:r>
         <w:rPr>
@@ -1837,7 +2107,29 @@
           <w:sz w:val="24"/>
           <w:szCs w:val="24"/>
         </w:rPr>
-        <w:t>&gt; node, K key, int hashCode):</w:t>
+        <w:t xml:space="preserve">&gt; node, K key, int </w:t>
+      </w:r>
+      <w:proofErr w:type="spellStart"/>
+      <w:r>
+        <w:rPr>
+          <w:rFonts w:ascii="Times New Roman" w:hAnsi="Times New Roman" w:cs="Times New Roman"/>
+          <w:i/>
+          <w:iCs/>
+          <w:sz w:val="24"/>
+          <w:szCs w:val="24"/>
+        </w:rPr>
+        <w:t>hashCode</w:t>
+      </w:r>
+      <w:proofErr w:type="spellEnd"/>
+      <w:r>
+        <w:rPr>
+          <w:rFonts w:ascii="Times New Roman" w:hAnsi="Times New Roman" w:cs="Times New Roman"/>
+          <w:i/>
+          <w:iCs/>
+          <w:sz w:val="24"/>
+          <w:szCs w:val="24"/>
+        </w:rPr>
+        <w:t>):</w:t>
       </w:r>
       <w:r>
         <w:rPr>
@@ -1913,13 +2205,23 @@
         </w:rPr>
         <w:t xml:space="preserve">node: </w:t>
       </w:r>
-      <w:r>
-        <w:rPr>
-          <w:rFonts w:ascii="Times New Roman" w:hAnsi="Times New Roman" w:cs="Times New Roman"/>
-          <w:sz w:val="24"/>
-          <w:szCs w:val="24"/>
-        </w:rPr>
-        <w:t xml:space="preserve">HashNode&lt;K, </w:t>
+      <w:proofErr w:type="spellStart"/>
+      <w:r>
+        <w:rPr>
+          <w:rFonts w:ascii="Times New Roman" w:hAnsi="Times New Roman" w:cs="Times New Roman"/>
+          <w:sz w:val="24"/>
+          <w:szCs w:val="24"/>
+        </w:rPr>
+        <w:t>HashNode</w:t>
+      </w:r>
+      <w:proofErr w:type="spellEnd"/>
+      <w:r>
+        <w:rPr>
+          <w:rFonts w:ascii="Times New Roman" w:hAnsi="Times New Roman" w:cs="Times New Roman"/>
+          <w:sz w:val="24"/>
+          <w:szCs w:val="24"/>
+        </w:rPr>
+        <w:t xml:space="preserve">&lt;K, </w:t>
       </w:r>
       <w:r>
         <w:rPr>
@@ -2003,13 +2305,23 @@
           <w:szCs w:val="24"/>
         </w:rPr>
       </w:pPr>
-      <w:r>
-        <w:rPr>
-          <w:rFonts w:ascii="Times New Roman" w:hAnsi="Times New Roman" w:cs="Times New Roman"/>
-          <w:sz w:val="24"/>
-          <w:szCs w:val="24"/>
-        </w:rPr>
-        <w:t>hashCode: integer – an integer representing the hash code which is compared with the node’s hash code</w:t>
+      <w:proofErr w:type="spellStart"/>
+      <w:r>
+        <w:rPr>
+          <w:rFonts w:ascii="Times New Roman" w:hAnsi="Times New Roman" w:cs="Times New Roman"/>
+          <w:sz w:val="24"/>
+          <w:szCs w:val="24"/>
+        </w:rPr>
+        <w:t>hashCode</w:t>
+      </w:r>
+      <w:proofErr w:type="spellEnd"/>
+      <w:r>
+        <w:rPr>
+          <w:rFonts w:ascii="Times New Roman" w:hAnsi="Times New Roman" w:cs="Times New Roman"/>
+          <w:sz w:val="24"/>
+          <w:szCs w:val="24"/>
+        </w:rPr>
+        <w:t>: integer – an integer representing the hash code which is compared with the node’s hash code</w:t>
       </w:r>
       <w:r>
         <w:rPr>
@@ -2035,7 +2347,25 @@
           <w:szCs w:val="24"/>
         </w:rPr>
         <w:lastRenderedPageBreak/>
-        <w:t xml:space="preserve">returns: a boolean which is true if the </w:t>
+        <w:t xml:space="preserve">returns: a </w:t>
+      </w:r>
+      <w:proofErr w:type="spellStart"/>
+      <w:r>
+        <w:rPr>
+          <w:rFonts w:ascii="Times New Roman" w:hAnsi="Times New Roman" w:cs="Times New Roman"/>
+          <w:sz w:val="24"/>
+          <w:szCs w:val="24"/>
+        </w:rPr>
+        <w:t>boolean</w:t>
+      </w:r>
+      <w:proofErr w:type="spellEnd"/>
+      <w:r>
+        <w:rPr>
+          <w:rFonts w:ascii="Times New Roman" w:hAnsi="Times New Roman" w:cs="Times New Roman"/>
+          <w:sz w:val="24"/>
+          <w:szCs w:val="24"/>
+        </w:rPr>
+        <w:t xml:space="preserve"> which is true if the </w:t>
       </w:r>
       <w:r>
         <w:rPr>
@@ -2192,7 +2522,23 @@
           <w:sz w:val="24"/>
           <w:szCs w:val="24"/>
         </w:rPr>
-        <w:t>. It copies the current symbol table, doubles its capacity, reinitializes it (its size and buckets) and adds back the elements from the copy.</w:t>
+        <w:t>. It copies the current symbol table, doubles its capacity, reinitializes it (its size and buckets) and adds back the elements from the copy</w:t>
+      </w:r>
+      <w:r>
+        <w:rPr>
+          <w:rFonts w:ascii="Times New Roman" w:hAnsi="Times New Roman" w:cs="Times New Roman"/>
+          <w:sz w:val="24"/>
+          <w:szCs w:val="24"/>
+        </w:rPr>
+        <w:t xml:space="preserve"> in the same positions</w:t>
+      </w:r>
+      <w:r>
+        <w:rPr>
+          <w:rFonts w:ascii="Times New Roman" w:hAnsi="Times New Roman" w:cs="Times New Roman"/>
+          <w:sz w:val="24"/>
+          <w:szCs w:val="24"/>
+        </w:rPr>
+        <w:t>.</w:t>
       </w:r>
     </w:p>
     <w:p>
@@ -2911,15 +3257,39 @@
           <w:szCs w:val="24"/>
         </w:rPr>
       </w:pPr>
-      <w:r>
-        <w:rPr>
-          <w:rFonts w:ascii="Times New Roman" w:hAnsi="Times New Roman" w:cs="Times New Roman"/>
-          <w:i/>
-          <w:iCs/>
-          <w:sz w:val="24"/>
-          <w:szCs w:val="24"/>
-        </w:rPr>
-        <w:t xml:space="preserve">toString(): </w:t>
+      <w:proofErr w:type="spellStart"/>
+      <w:proofErr w:type="gramStart"/>
+      <w:r>
+        <w:rPr>
+          <w:rFonts w:ascii="Times New Roman" w:hAnsi="Times New Roman" w:cs="Times New Roman"/>
+          <w:i/>
+          <w:iCs/>
+          <w:sz w:val="24"/>
+          <w:szCs w:val="24"/>
+        </w:rPr>
+        <w:t>toString</w:t>
+      </w:r>
+      <w:proofErr w:type="spellEnd"/>
+      <w:r>
+        <w:rPr>
+          <w:rFonts w:ascii="Times New Roman" w:hAnsi="Times New Roman" w:cs="Times New Roman"/>
+          <w:i/>
+          <w:iCs/>
+          <w:sz w:val="24"/>
+          <w:szCs w:val="24"/>
+        </w:rPr>
+        <w:t>(</w:t>
+      </w:r>
+      <w:proofErr w:type="gramEnd"/>
+      <w:r>
+        <w:rPr>
+          <w:rFonts w:ascii="Times New Roman" w:hAnsi="Times New Roman" w:cs="Times New Roman"/>
+          <w:i/>
+          <w:iCs/>
+          <w:sz w:val="24"/>
+          <w:szCs w:val="24"/>
+        </w:rPr>
+        <w:t xml:space="preserve">): </w:t>
       </w:r>
       <w:r>
         <w:rPr>
@@ -3025,6 +3395,7 @@
         </w:rPr>
         <w:t xml:space="preserve">lass </w:t>
       </w:r>
+      <w:proofErr w:type="spellStart"/>
       <w:r>
         <w:rPr>
           <w:rFonts w:ascii="Times New Roman" w:hAnsi="Times New Roman" w:cs="Times New Roman"/>
@@ -3033,539 +3404,9 @@
           <w:sz w:val="24"/>
           <w:szCs w:val="24"/>
         </w:rPr>
-        <w:t>ProgramInternalForm:</w:t>
-      </w:r>
-      <w:r>
-        <w:rPr>
-          <w:rFonts w:ascii="Times New Roman" w:hAnsi="Times New Roman" w:cs="Times New Roman"/>
-          <w:sz w:val="24"/>
-          <w:szCs w:val="24"/>
-        </w:rPr>
-        <w:t xml:space="preserve"> </w:t>
-      </w:r>
-      <w:r>
-        <w:rPr>
-          <w:rFonts w:ascii="Times New Roman" w:hAnsi="Times New Roman" w:cs="Times New Roman"/>
-          <w:sz w:val="24"/>
-          <w:szCs w:val="24"/>
-        </w:rPr>
-        <w:t>A</w:t>
-      </w:r>
-      <w:r>
-        <w:rPr>
-          <w:rFonts w:ascii="Times New Roman" w:hAnsi="Times New Roman" w:cs="Times New Roman"/>
-          <w:sz w:val="24"/>
-          <w:szCs w:val="24"/>
-        </w:rPr>
-        <w:t xml:space="preserve"> class representing </w:t>
-      </w:r>
-      <w:r>
-        <w:rPr>
-          <w:rFonts w:ascii="Times New Roman" w:hAnsi="Times New Roman" w:cs="Times New Roman"/>
-          <w:sz w:val="24"/>
-          <w:szCs w:val="24"/>
-        </w:rPr>
-        <w:t>the program internal form</w:t>
-      </w:r>
-      <w:r>
-        <w:rPr>
-          <w:rFonts w:ascii="Times New Roman" w:hAnsi="Times New Roman" w:cs="Times New Roman"/>
-          <w:sz w:val="24"/>
-          <w:szCs w:val="24"/>
-        </w:rPr>
-        <w:t>:</w:t>
-      </w:r>
-    </w:p>
-    <w:p>
-      <w:pPr>
-        <w:rPr>
-          <w:rFonts w:ascii="Times New Roman" w:hAnsi="Times New Roman" w:cs="Times New Roman"/>
-          <w:sz w:val="24"/>
-          <w:szCs w:val="24"/>
-        </w:rPr>
-      </w:pPr>
-      <w:r>
-        <w:rPr>
-          <w:rFonts w:ascii="Times New Roman" w:hAnsi="Times New Roman" w:cs="Times New Roman"/>
-          <w:sz w:val="24"/>
-          <w:szCs w:val="24"/>
-          <w:u w:val="single"/>
-        </w:rPr>
-        <w:t>Attributes</w:t>
-      </w:r>
-      <w:r>
-        <w:rPr>
-          <w:rFonts w:ascii="Times New Roman" w:hAnsi="Times New Roman" w:cs="Times New Roman"/>
-          <w:sz w:val="24"/>
-          <w:szCs w:val="24"/>
-        </w:rPr>
-        <w:t>:</w:t>
-      </w:r>
-    </w:p>
-    <w:p>
-      <w:pPr>
-        <w:rPr>
-          <w:rFonts w:ascii="Times New Roman" w:hAnsi="Times New Roman" w:cs="Times New Roman"/>
-          <w:sz w:val="24"/>
-          <w:szCs w:val="24"/>
-        </w:rPr>
-      </w:pPr>
-      <w:r>
-        <w:rPr>
-          <w:rFonts w:ascii="Times New Roman" w:hAnsi="Times New Roman" w:cs="Times New Roman"/>
-          <w:i/>
-          <w:iCs/>
-          <w:sz w:val="24"/>
-          <w:szCs w:val="24"/>
-        </w:rPr>
-        <w:t>pif</w:t>
-      </w:r>
-      <w:r>
-        <w:rPr>
-          <w:rFonts w:ascii="Times New Roman" w:hAnsi="Times New Roman" w:cs="Times New Roman"/>
-          <w:sz w:val="24"/>
-          <w:szCs w:val="24"/>
-        </w:rPr>
-        <w:t xml:space="preserve">: </w:t>
-      </w:r>
-      <w:r>
-        <w:rPr>
-          <w:rFonts w:ascii="Times New Roman" w:hAnsi="Times New Roman" w:cs="Times New Roman"/>
-          <w:sz w:val="24"/>
-          <w:szCs w:val="24"/>
-        </w:rPr>
-        <w:t xml:space="preserve"> Map&lt;String, Integer&gt;</w:t>
-      </w:r>
-      <w:r>
-        <w:rPr>
-          <w:rFonts w:ascii="Times New Roman" w:hAnsi="Times New Roman" w:cs="Times New Roman"/>
-          <w:sz w:val="24"/>
-          <w:szCs w:val="24"/>
-        </w:rPr>
-        <w:t xml:space="preserve"> – represents the </w:t>
-      </w:r>
-      <w:r>
-        <w:rPr>
-          <w:rFonts w:ascii="Times New Roman" w:hAnsi="Times New Roman" w:cs="Times New Roman"/>
-          <w:sz w:val="24"/>
-          <w:szCs w:val="24"/>
-        </w:rPr>
-        <w:t>program internal form.</w:t>
-      </w:r>
-    </w:p>
-    <w:p>
-      <w:pPr>
-        <w:rPr>
-          <w:rFonts w:ascii="Times New Roman" w:hAnsi="Times New Roman" w:cs="Times New Roman"/>
-          <w:sz w:val="24"/>
-          <w:szCs w:val="24"/>
-        </w:rPr>
-      </w:pPr>
-      <w:r>
-        <w:rPr>
-          <w:rFonts w:ascii="Times New Roman" w:hAnsi="Times New Roman" w:cs="Times New Roman"/>
-          <w:sz w:val="24"/>
-          <w:szCs w:val="24"/>
-          <w:u w:val="single"/>
-        </w:rPr>
-        <w:t>Methods</w:t>
-      </w:r>
-      <w:r>
-        <w:rPr>
-          <w:rFonts w:ascii="Times New Roman" w:hAnsi="Times New Roman" w:cs="Times New Roman"/>
-          <w:sz w:val="24"/>
-          <w:szCs w:val="24"/>
-        </w:rPr>
-        <w:t>:</w:t>
-      </w:r>
-    </w:p>
-    <w:p>
-      <w:pPr>
-        <w:rPr>
-          <w:rFonts w:ascii="Times New Roman" w:hAnsi="Times New Roman" w:cs="Times New Roman"/>
-          <w:sz w:val="24"/>
-          <w:szCs w:val="24"/>
-        </w:rPr>
-      </w:pPr>
-      <w:r>
-        <w:rPr>
-          <w:rFonts w:ascii="Times New Roman" w:hAnsi="Times New Roman" w:cs="Times New Roman"/>
-          <w:i/>
-          <w:iCs/>
-          <w:sz w:val="24"/>
-          <w:szCs w:val="24"/>
-        </w:rPr>
-        <w:t>addOperatorSeparatorReservedWord(String token)</w:t>
-      </w:r>
-      <w:r>
-        <w:rPr>
-          <w:rFonts w:ascii="Times New Roman" w:hAnsi="Times New Roman" w:cs="Times New Roman"/>
-          <w:i/>
-          <w:iCs/>
-          <w:sz w:val="24"/>
-          <w:szCs w:val="24"/>
-        </w:rPr>
-        <w:t xml:space="preserve">: </w:t>
-      </w:r>
-      <w:r>
-        <w:rPr>
-          <w:rFonts w:ascii="Times New Roman" w:hAnsi="Times New Roman" w:cs="Times New Roman"/>
-          <w:sz w:val="24"/>
-          <w:szCs w:val="24"/>
-        </w:rPr>
-        <w:t>Method used for adding to the program internal form an operator, separator or reserved word. An integer value is not given, as these types of special symbols should have value -1 by default.</w:t>
-      </w:r>
-    </w:p>
-    <w:p>
-      <w:pPr>
-        <w:rPr>
-          <w:rFonts w:ascii="Times New Roman" w:hAnsi="Times New Roman" w:cs="Times New Roman"/>
-          <w:sz w:val="24"/>
-          <w:szCs w:val="24"/>
-        </w:rPr>
-      </w:pPr>
-      <w:r>
-        <w:rPr>
-          <w:rFonts w:ascii="Times New Roman" w:hAnsi="Times New Roman" w:cs="Times New Roman"/>
-          <w:sz w:val="24"/>
-          <w:szCs w:val="24"/>
-        </w:rPr>
-        <w:t>params:</w:t>
-      </w:r>
-    </w:p>
-    <w:p>
-      <w:pPr>
-        <w:rPr>
-          <w:rFonts w:ascii="Times New Roman" w:hAnsi="Times New Roman" w:cs="Times New Roman"/>
-          <w:sz w:val="24"/>
-          <w:szCs w:val="24"/>
-        </w:rPr>
-      </w:pPr>
-      <w:r>
-        <w:rPr>
-          <w:rFonts w:ascii="Times New Roman" w:hAnsi="Times New Roman" w:cs="Times New Roman"/>
-          <w:sz w:val="24"/>
-          <w:szCs w:val="24"/>
-        </w:rPr>
-        <w:t>token</w:t>
-      </w:r>
-      <w:r>
-        <w:rPr>
-          <w:rFonts w:ascii="Times New Roman" w:hAnsi="Times New Roman" w:cs="Times New Roman"/>
-          <w:sz w:val="24"/>
-          <w:szCs w:val="24"/>
-        </w:rPr>
-        <w:t xml:space="preserve">: </w:t>
-      </w:r>
-      <w:r>
-        <w:rPr>
-          <w:rFonts w:ascii="Times New Roman" w:hAnsi="Times New Roman" w:cs="Times New Roman"/>
-          <w:sz w:val="24"/>
-          <w:szCs w:val="24"/>
-        </w:rPr>
-        <w:t>String</w:t>
-      </w:r>
-      <w:r>
-        <w:rPr>
-          <w:rFonts w:ascii="Times New Roman" w:hAnsi="Times New Roman" w:cs="Times New Roman"/>
-          <w:sz w:val="24"/>
-          <w:szCs w:val="24"/>
-        </w:rPr>
-        <w:t xml:space="preserve"> – the</w:t>
-      </w:r>
-      <w:r>
-        <w:rPr>
-          <w:rFonts w:ascii="Times New Roman" w:hAnsi="Times New Roman" w:cs="Times New Roman"/>
-          <w:sz w:val="24"/>
-          <w:szCs w:val="24"/>
-        </w:rPr>
-        <w:t xml:space="preserve"> token</w:t>
-      </w:r>
-      <w:r>
-        <w:rPr>
-          <w:rFonts w:ascii="Times New Roman" w:hAnsi="Times New Roman" w:cs="Times New Roman"/>
-          <w:sz w:val="24"/>
-          <w:szCs w:val="24"/>
-        </w:rPr>
-        <w:t xml:space="preserve"> which needs to be added</w:t>
-      </w:r>
-      <w:r>
-        <w:rPr>
-          <w:rFonts w:ascii="Times New Roman" w:hAnsi="Times New Roman" w:cs="Times New Roman"/>
-          <w:sz w:val="24"/>
-          <w:szCs w:val="24"/>
-        </w:rPr>
-        <w:t xml:space="preserve"> to the pif</w:t>
-      </w:r>
-      <w:r>
-        <w:rPr>
-          <w:rFonts w:ascii="Times New Roman" w:hAnsi="Times New Roman" w:cs="Times New Roman"/>
-          <w:sz w:val="24"/>
-          <w:szCs w:val="24"/>
-        </w:rPr>
-        <w:t>.</w:t>
-      </w:r>
-    </w:p>
-    <w:p>
-      <w:pPr>
-        <w:rPr>
-          <w:rFonts w:ascii="Times New Roman" w:hAnsi="Times New Roman" w:cs="Times New Roman"/>
-          <w:sz w:val="24"/>
-          <w:szCs w:val="24"/>
-        </w:rPr>
-      </w:pPr>
-      <w:r>
-        <w:rPr>
-          <w:rFonts w:ascii="Times New Roman" w:hAnsi="Times New Roman" w:cs="Times New Roman"/>
-          <w:sz w:val="24"/>
-          <w:szCs w:val="24"/>
-        </w:rPr>
-        <w:t>returns:</w:t>
-      </w:r>
-    </w:p>
-    <w:p>
-      <w:pPr>
-        <w:rPr>
-          <w:rFonts w:ascii="Times New Roman" w:hAnsi="Times New Roman" w:cs="Times New Roman"/>
-          <w:sz w:val="24"/>
-          <w:szCs w:val="24"/>
-        </w:rPr>
-      </w:pPr>
-      <w:r>
-        <w:rPr>
-          <w:rFonts w:ascii="Times New Roman" w:hAnsi="Times New Roman" w:cs="Times New Roman"/>
-          <w:sz w:val="24"/>
-          <w:szCs w:val="24"/>
-        </w:rPr>
-        <w:t>addIdentifierConstant(String token, Integer symbolTablePosition)</w:t>
-      </w:r>
-      <w:r>
-        <w:rPr>
-          <w:rFonts w:ascii="Times New Roman" w:hAnsi="Times New Roman" w:cs="Times New Roman"/>
-          <w:sz w:val="24"/>
-          <w:szCs w:val="24"/>
-        </w:rPr>
-        <w:t>: Method used for adding to the program internal form an identifier or a constant</w:t>
-      </w:r>
-    </w:p>
-    <w:p>
-      <w:pPr>
-        <w:rPr>
-          <w:rFonts w:ascii="Times New Roman" w:hAnsi="Times New Roman" w:cs="Times New Roman"/>
-          <w:sz w:val="24"/>
-          <w:szCs w:val="24"/>
-        </w:rPr>
-      </w:pPr>
-      <w:r>
-        <w:rPr>
-          <w:rFonts w:ascii="Times New Roman" w:hAnsi="Times New Roman" w:cs="Times New Roman"/>
-          <w:sz w:val="24"/>
-          <w:szCs w:val="24"/>
-        </w:rPr>
-        <w:t>params:</w:t>
-      </w:r>
-    </w:p>
-    <w:p>
-      <w:pPr>
-        <w:rPr>
-          <w:rFonts w:ascii="Times New Roman" w:hAnsi="Times New Roman" w:cs="Times New Roman"/>
-          <w:sz w:val="24"/>
-          <w:szCs w:val="24"/>
-        </w:rPr>
-      </w:pPr>
-      <w:r>
-        <w:rPr>
-          <w:rFonts w:ascii="Times New Roman" w:hAnsi="Times New Roman" w:cs="Times New Roman"/>
-          <w:sz w:val="24"/>
-          <w:szCs w:val="24"/>
-        </w:rPr>
-        <w:t>token: String – the token which needs to be added to the program internal form.</w:t>
-      </w:r>
-    </w:p>
-    <w:p>
-      <w:pPr>
-        <w:rPr>
-          <w:rFonts w:ascii="Times New Roman" w:hAnsi="Times New Roman" w:cs="Times New Roman"/>
-          <w:sz w:val="24"/>
-          <w:szCs w:val="24"/>
-        </w:rPr>
-      </w:pPr>
-      <w:r>
-        <w:rPr>
-          <w:rFonts w:ascii="Times New Roman" w:hAnsi="Times New Roman" w:cs="Times New Roman"/>
-          <w:sz w:val="24"/>
-          <w:szCs w:val="24"/>
-        </w:rPr>
-        <w:t xml:space="preserve">symbolTablePosition: String – the value of the token added to the </w:t>
-      </w:r>
-      <w:r>
-        <w:rPr>
-          <w:rFonts w:ascii="Times New Roman" w:hAnsi="Times New Roman" w:cs="Times New Roman"/>
-          <w:sz w:val="24"/>
-          <w:szCs w:val="24"/>
-        </w:rPr>
-        <w:t>program internal form</w:t>
-      </w:r>
-      <w:r>
-        <w:rPr>
-          <w:rFonts w:ascii="Times New Roman" w:hAnsi="Times New Roman" w:cs="Times New Roman"/>
-          <w:sz w:val="24"/>
-          <w:szCs w:val="24"/>
-        </w:rPr>
-        <w:t>, which represents the position of the token in the symbol table.</w:t>
-      </w:r>
-    </w:p>
-    <w:p>
-      <w:pPr>
-        <w:rPr>
-          <w:rFonts w:ascii="Times New Roman" w:hAnsi="Times New Roman" w:cs="Times New Roman"/>
-          <w:sz w:val="24"/>
-          <w:szCs w:val="24"/>
-        </w:rPr>
-      </w:pPr>
-      <w:r>
-        <w:rPr>
-          <w:rFonts w:ascii="Times New Roman" w:hAnsi="Times New Roman" w:cs="Times New Roman"/>
-          <w:sz w:val="24"/>
-          <w:szCs w:val="24"/>
-        </w:rPr>
-        <w:t>returns:</w:t>
-      </w:r>
-    </w:p>
-    <w:p>
-      <w:pPr>
-        <w:rPr>
-          <w:rFonts w:ascii="Times New Roman" w:hAnsi="Times New Roman" w:cs="Times New Roman"/>
-          <w:sz w:val="24"/>
-          <w:szCs w:val="24"/>
-        </w:rPr>
-      </w:pPr>
-      <w:r>
-        <w:rPr>
-          <w:rFonts w:ascii="Times New Roman" w:hAnsi="Times New Roman" w:cs="Times New Roman"/>
-          <w:i/>
-          <w:iCs/>
-          <w:sz w:val="24"/>
-          <w:szCs w:val="24"/>
-        </w:rPr>
-        <w:t xml:space="preserve">toString(): </w:t>
-      </w:r>
-      <w:r>
-        <w:rPr>
-          <w:rFonts w:ascii="Times New Roman" w:hAnsi="Times New Roman" w:cs="Times New Roman"/>
-          <w:sz w:val="24"/>
-          <w:szCs w:val="24"/>
-        </w:rPr>
-        <w:t xml:space="preserve">Overridden method which is used for printing the (key, value) pairs stored in the </w:t>
-      </w:r>
-      <w:r>
-        <w:rPr>
-          <w:rFonts w:ascii="Times New Roman" w:hAnsi="Times New Roman" w:cs="Times New Roman"/>
-          <w:sz w:val="24"/>
-          <w:szCs w:val="24"/>
-        </w:rPr>
-        <w:t>program internal form</w:t>
-      </w:r>
-      <w:r>
-        <w:rPr>
-          <w:rFonts w:ascii="Times New Roman" w:hAnsi="Times New Roman" w:cs="Times New Roman"/>
-          <w:sz w:val="24"/>
-          <w:szCs w:val="24"/>
-        </w:rPr>
-        <w:t xml:space="preserve"> in a table like manner.</w:t>
-      </w:r>
-    </w:p>
-    <w:p>
-      <w:pPr>
-        <w:rPr>
-          <w:rFonts w:ascii="Times New Roman" w:hAnsi="Times New Roman" w:cs="Times New Roman"/>
-          <w:sz w:val="24"/>
-          <w:szCs w:val="24"/>
-        </w:rPr>
-      </w:pPr>
-      <w:r>
-        <w:rPr>
-          <w:rFonts w:ascii="Times New Roman" w:hAnsi="Times New Roman" w:cs="Times New Roman"/>
-          <w:sz w:val="24"/>
-          <w:szCs w:val="24"/>
-        </w:rPr>
-        <w:t>params:</w:t>
-      </w:r>
-      <w:r>
-        <w:rPr>
-          <w:rFonts w:ascii="Times New Roman" w:hAnsi="Times New Roman" w:cs="Times New Roman"/>
-          <w:sz w:val="24"/>
-          <w:szCs w:val="24"/>
-        </w:rPr>
-        <w:t xml:space="preserve"> -</w:t>
-      </w:r>
-    </w:p>
-    <w:p>
-      <w:pPr>
-        <w:rPr>
-          <w:rFonts w:ascii="Times New Roman" w:hAnsi="Times New Roman" w:cs="Times New Roman"/>
-          <w:sz w:val="24"/>
-          <w:szCs w:val="24"/>
-        </w:rPr>
-      </w:pPr>
-      <w:r>
-        <w:rPr>
-          <w:rFonts w:ascii="Times New Roman" w:hAnsi="Times New Roman" w:cs="Times New Roman"/>
-          <w:sz w:val="24"/>
-          <w:szCs w:val="24"/>
-        </w:rPr>
-        <w:t xml:space="preserve">returns: a String </w:t>
-      </w:r>
-      <w:r>
-        <w:rPr>
-          <w:rFonts w:ascii="Times New Roman" w:hAnsi="Times New Roman" w:cs="Times New Roman"/>
-          <w:sz w:val="24"/>
-          <w:szCs w:val="24"/>
-        </w:rPr>
-        <w:t xml:space="preserve">containing a table like </w:t>
-      </w:r>
-      <w:r>
-        <w:rPr>
-          <w:rFonts w:ascii="Times New Roman" w:hAnsi="Times New Roman" w:cs="Times New Roman"/>
-          <w:sz w:val="24"/>
-          <w:szCs w:val="24"/>
-        </w:rPr>
-        <w:t xml:space="preserve">representation of the </w:t>
-      </w:r>
-      <w:r>
-        <w:rPr>
-          <w:rFonts w:ascii="Times New Roman" w:hAnsi="Times New Roman" w:cs="Times New Roman"/>
-          <w:sz w:val="24"/>
-          <w:szCs w:val="24"/>
-        </w:rPr>
-        <w:t>Program Internal Form</w:t>
-      </w:r>
-      <w:r>
-        <w:rPr>
-          <w:rFonts w:ascii="Times New Roman" w:hAnsi="Times New Roman" w:cs="Times New Roman"/>
-          <w:sz w:val="24"/>
-          <w:szCs w:val="24"/>
-        </w:rPr>
-        <w:t>.</w:t>
-      </w:r>
-    </w:p>
-    <w:p>
-      <w:pPr>
-        <w:rPr>
-          <w:rFonts w:ascii="Times New Roman" w:hAnsi="Times New Roman" w:cs="Times New Roman"/>
-          <w:sz w:val="24"/>
-          <w:szCs w:val="24"/>
-        </w:rPr>
-      </w:pPr>
-    </w:p>
-    <w:p>
-      <w:pPr>
-        <w:rPr>
-          <w:rFonts w:ascii="Times New Roman" w:hAnsi="Times New Roman" w:cs="Times New Roman"/>
-          <w:sz w:val="24"/>
-          <w:szCs w:val="24"/>
-        </w:rPr>
-      </w:pPr>
+        <w:t>ProgramInternalForm</w:t>
+      </w:r>
+      <w:proofErr w:type="spellEnd"/>
       <w:r>
         <w:rPr>
           <w:rFonts w:ascii="Times New Roman" w:hAnsi="Times New Roman" w:cs="Times New Roman"/>
@@ -3574,8 +3415,495 @@
           <w:sz w:val="24"/>
           <w:szCs w:val="24"/>
         </w:rPr>
-        <w:t>C</w:t>
-      </w:r>
+        <w:t>:</w:t>
+      </w:r>
+      <w:r>
+        <w:rPr>
+          <w:rFonts w:ascii="Times New Roman" w:hAnsi="Times New Roman" w:cs="Times New Roman"/>
+          <w:sz w:val="24"/>
+          <w:szCs w:val="24"/>
+        </w:rPr>
+        <w:t xml:space="preserve"> </w:t>
+      </w:r>
+      <w:r>
+        <w:rPr>
+          <w:rFonts w:ascii="Times New Roman" w:hAnsi="Times New Roman" w:cs="Times New Roman"/>
+          <w:sz w:val="24"/>
+          <w:szCs w:val="24"/>
+        </w:rPr>
+        <w:t>A</w:t>
+      </w:r>
+      <w:r>
+        <w:rPr>
+          <w:rFonts w:ascii="Times New Roman" w:hAnsi="Times New Roman" w:cs="Times New Roman"/>
+          <w:sz w:val="24"/>
+          <w:szCs w:val="24"/>
+        </w:rPr>
+        <w:t xml:space="preserve"> class representing the program internal form:</w:t>
+      </w:r>
+    </w:p>
+    <w:p>
+      <w:pPr>
+        <w:rPr>
+          <w:rFonts w:ascii="Times New Roman" w:hAnsi="Times New Roman" w:cs="Times New Roman"/>
+          <w:sz w:val="24"/>
+          <w:szCs w:val="24"/>
+        </w:rPr>
+      </w:pPr>
+      <w:r>
+        <w:rPr>
+          <w:rFonts w:ascii="Times New Roman" w:hAnsi="Times New Roman" w:cs="Times New Roman"/>
+          <w:sz w:val="24"/>
+          <w:szCs w:val="24"/>
+          <w:u w:val="single"/>
+        </w:rPr>
+        <w:t>Attributes</w:t>
+      </w:r>
+      <w:r>
+        <w:rPr>
+          <w:rFonts w:ascii="Times New Roman" w:hAnsi="Times New Roman" w:cs="Times New Roman"/>
+          <w:sz w:val="24"/>
+          <w:szCs w:val="24"/>
+        </w:rPr>
+        <w:t>:</w:t>
+      </w:r>
+    </w:p>
+    <w:p>
+      <w:pPr>
+        <w:rPr>
+          <w:rFonts w:ascii="Times New Roman" w:hAnsi="Times New Roman" w:cs="Times New Roman"/>
+          <w:sz w:val="24"/>
+          <w:szCs w:val="24"/>
+        </w:rPr>
+      </w:pPr>
+      <w:proofErr w:type="spellStart"/>
+      <w:r>
+        <w:rPr>
+          <w:rFonts w:ascii="Times New Roman" w:hAnsi="Times New Roman" w:cs="Times New Roman"/>
+          <w:i/>
+          <w:iCs/>
+          <w:sz w:val="24"/>
+          <w:szCs w:val="24"/>
+        </w:rPr>
+        <w:t>pif</w:t>
+      </w:r>
+      <w:proofErr w:type="spellEnd"/>
+      <w:r>
+        <w:rPr>
+          <w:rFonts w:ascii="Times New Roman" w:hAnsi="Times New Roman" w:cs="Times New Roman"/>
+          <w:sz w:val="24"/>
+          <w:szCs w:val="24"/>
+        </w:rPr>
+        <w:t>:  Map&lt;String, Integer&gt; – represents the program internal form.</w:t>
+      </w:r>
+    </w:p>
+    <w:p>
+      <w:pPr>
+        <w:rPr>
+          <w:rFonts w:ascii="Times New Roman" w:hAnsi="Times New Roman" w:cs="Times New Roman"/>
+          <w:sz w:val="24"/>
+          <w:szCs w:val="24"/>
+        </w:rPr>
+      </w:pPr>
+      <w:r>
+        <w:rPr>
+          <w:rFonts w:ascii="Times New Roman" w:hAnsi="Times New Roman" w:cs="Times New Roman"/>
+          <w:sz w:val="24"/>
+          <w:szCs w:val="24"/>
+          <w:u w:val="single"/>
+        </w:rPr>
+        <w:t>Methods</w:t>
+      </w:r>
+      <w:r>
+        <w:rPr>
+          <w:rFonts w:ascii="Times New Roman" w:hAnsi="Times New Roman" w:cs="Times New Roman"/>
+          <w:sz w:val="24"/>
+          <w:szCs w:val="24"/>
+        </w:rPr>
+        <w:t>:</w:t>
+      </w:r>
+    </w:p>
+    <w:p>
+      <w:pPr>
+        <w:rPr>
+          <w:rFonts w:ascii="Times New Roman" w:hAnsi="Times New Roman" w:cs="Times New Roman"/>
+          <w:sz w:val="24"/>
+          <w:szCs w:val="24"/>
+        </w:rPr>
+      </w:pPr>
+      <w:proofErr w:type="spellStart"/>
+      <w:proofErr w:type="gramStart"/>
+      <w:r>
+        <w:rPr>
+          <w:rFonts w:ascii="Times New Roman" w:hAnsi="Times New Roman" w:cs="Times New Roman"/>
+          <w:i/>
+          <w:iCs/>
+          <w:sz w:val="24"/>
+          <w:szCs w:val="24"/>
+        </w:rPr>
+        <w:t>addOperatorSeparatorReservedWord</w:t>
+      </w:r>
+      <w:proofErr w:type="spellEnd"/>
+      <w:r>
+        <w:rPr>
+          <w:rFonts w:ascii="Times New Roman" w:hAnsi="Times New Roman" w:cs="Times New Roman"/>
+          <w:i/>
+          <w:iCs/>
+          <w:sz w:val="24"/>
+          <w:szCs w:val="24"/>
+        </w:rPr>
+        <w:t>(</w:t>
+      </w:r>
+      <w:proofErr w:type="gramEnd"/>
+      <w:r>
+        <w:rPr>
+          <w:rFonts w:ascii="Times New Roman" w:hAnsi="Times New Roman" w:cs="Times New Roman"/>
+          <w:i/>
+          <w:iCs/>
+          <w:sz w:val="24"/>
+          <w:szCs w:val="24"/>
+        </w:rPr>
+        <w:t>String token)</w:t>
+      </w:r>
+      <w:r>
+        <w:rPr>
+          <w:rFonts w:ascii="Times New Roman" w:hAnsi="Times New Roman" w:cs="Times New Roman"/>
+          <w:i/>
+          <w:iCs/>
+          <w:sz w:val="24"/>
+          <w:szCs w:val="24"/>
+        </w:rPr>
+        <w:t xml:space="preserve">: </w:t>
+      </w:r>
+      <w:r>
+        <w:rPr>
+          <w:rFonts w:ascii="Times New Roman" w:hAnsi="Times New Roman" w:cs="Times New Roman"/>
+          <w:sz w:val="24"/>
+          <w:szCs w:val="24"/>
+        </w:rPr>
+        <w:t>Method used for adding to the program internal form an operator, separator or reserved word. An integer value is not given, as these types of special symbols should have value -1 by default.</w:t>
+      </w:r>
+    </w:p>
+    <w:p>
+      <w:pPr>
+        <w:rPr>
+          <w:rFonts w:ascii="Times New Roman" w:hAnsi="Times New Roman" w:cs="Times New Roman"/>
+          <w:sz w:val="24"/>
+          <w:szCs w:val="24"/>
+        </w:rPr>
+      </w:pPr>
+      <w:r>
+        <w:rPr>
+          <w:rFonts w:ascii="Times New Roman" w:hAnsi="Times New Roman" w:cs="Times New Roman"/>
+          <w:sz w:val="24"/>
+          <w:szCs w:val="24"/>
+        </w:rPr>
+        <w:t>params:</w:t>
+      </w:r>
+    </w:p>
+    <w:p>
+      <w:pPr>
+        <w:rPr>
+          <w:rFonts w:ascii="Times New Roman" w:hAnsi="Times New Roman" w:cs="Times New Roman"/>
+          <w:sz w:val="24"/>
+          <w:szCs w:val="24"/>
+        </w:rPr>
+      </w:pPr>
+      <w:r>
+        <w:rPr>
+          <w:rFonts w:ascii="Times New Roman" w:hAnsi="Times New Roman" w:cs="Times New Roman"/>
+          <w:sz w:val="24"/>
+          <w:szCs w:val="24"/>
+        </w:rPr>
+        <w:t xml:space="preserve">token: String – the token which needs to be added to the </w:t>
+      </w:r>
+      <w:proofErr w:type="spellStart"/>
+      <w:r>
+        <w:rPr>
+          <w:rFonts w:ascii="Times New Roman" w:hAnsi="Times New Roman" w:cs="Times New Roman"/>
+          <w:sz w:val="24"/>
+          <w:szCs w:val="24"/>
+        </w:rPr>
+        <w:t>pif</w:t>
+      </w:r>
+      <w:proofErr w:type="spellEnd"/>
+      <w:r>
+        <w:rPr>
+          <w:rFonts w:ascii="Times New Roman" w:hAnsi="Times New Roman" w:cs="Times New Roman"/>
+          <w:sz w:val="24"/>
+          <w:szCs w:val="24"/>
+        </w:rPr>
+        <w:t>.</w:t>
+      </w:r>
+    </w:p>
+    <w:p>
+      <w:pPr>
+        <w:rPr>
+          <w:rFonts w:ascii="Times New Roman" w:hAnsi="Times New Roman" w:cs="Times New Roman"/>
+          <w:sz w:val="24"/>
+          <w:szCs w:val="24"/>
+        </w:rPr>
+      </w:pPr>
+      <w:r>
+        <w:rPr>
+          <w:rFonts w:ascii="Times New Roman" w:hAnsi="Times New Roman" w:cs="Times New Roman"/>
+          <w:sz w:val="24"/>
+          <w:szCs w:val="24"/>
+        </w:rPr>
+        <w:t>returns:</w:t>
+      </w:r>
+    </w:p>
+    <w:p>
+      <w:pPr>
+        <w:rPr>
+          <w:rFonts w:ascii="Times New Roman" w:hAnsi="Times New Roman" w:cs="Times New Roman"/>
+          <w:sz w:val="24"/>
+          <w:szCs w:val="24"/>
+        </w:rPr>
+      </w:pPr>
+      <w:proofErr w:type="spellStart"/>
+      <w:proofErr w:type="gramStart"/>
+      <w:r>
+        <w:rPr>
+          <w:rFonts w:ascii="Times New Roman" w:hAnsi="Times New Roman" w:cs="Times New Roman"/>
+          <w:sz w:val="24"/>
+          <w:szCs w:val="24"/>
+        </w:rPr>
+        <w:t>addIdentifierConstant</w:t>
+      </w:r>
+      <w:proofErr w:type="spellEnd"/>
+      <w:r>
+        <w:rPr>
+          <w:rFonts w:ascii="Times New Roman" w:hAnsi="Times New Roman" w:cs="Times New Roman"/>
+          <w:sz w:val="24"/>
+          <w:szCs w:val="24"/>
+        </w:rPr>
+        <w:t>(</w:t>
+      </w:r>
+      <w:proofErr w:type="gramEnd"/>
+      <w:r>
+        <w:rPr>
+          <w:rFonts w:ascii="Times New Roman" w:hAnsi="Times New Roman" w:cs="Times New Roman"/>
+          <w:sz w:val="24"/>
+          <w:szCs w:val="24"/>
+        </w:rPr>
+        <w:t xml:space="preserve">String token, Integer </w:t>
+      </w:r>
+      <w:proofErr w:type="spellStart"/>
+      <w:r>
+        <w:rPr>
+          <w:rFonts w:ascii="Times New Roman" w:hAnsi="Times New Roman" w:cs="Times New Roman"/>
+          <w:sz w:val="24"/>
+          <w:szCs w:val="24"/>
+        </w:rPr>
+        <w:t>symbolTablePosition</w:t>
+      </w:r>
+      <w:proofErr w:type="spellEnd"/>
+      <w:r>
+        <w:rPr>
+          <w:rFonts w:ascii="Times New Roman" w:hAnsi="Times New Roman" w:cs="Times New Roman"/>
+          <w:sz w:val="24"/>
+          <w:szCs w:val="24"/>
+        </w:rPr>
+        <w:t>)</w:t>
+      </w:r>
+      <w:r>
+        <w:rPr>
+          <w:rFonts w:ascii="Times New Roman" w:hAnsi="Times New Roman" w:cs="Times New Roman"/>
+          <w:sz w:val="24"/>
+          <w:szCs w:val="24"/>
+        </w:rPr>
+        <w:t>: Method used for adding to the program internal form an identifier or a constant</w:t>
+      </w:r>
+    </w:p>
+    <w:p>
+      <w:pPr>
+        <w:rPr>
+          <w:rFonts w:ascii="Times New Roman" w:hAnsi="Times New Roman" w:cs="Times New Roman"/>
+          <w:sz w:val="24"/>
+          <w:szCs w:val="24"/>
+        </w:rPr>
+      </w:pPr>
+      <w:r>
+        <w:rPr>
+          <w:rFonts w:ascii="Times New Roman" w:hAnsi="Times New Roman" w:cs="Times New Roman"/>
+          <w:sz w:val="24"/>
+          <w:szCs w:val="24"/>
+        </w:rPr>
+        <w:t>params:</w:t>
+      </w:r>
+    </w:p>
+    <w:p>
+      <w:pPr>
+        <w:rPr>
+          <w:rFonts w:ascii="Times New Roman" w:hAnsi="Times New Roman" w:cs="Times New Roman"/>
+          <w:sz w:val="24"/>
+          <w:szCs w:val="24"/>
+        </w:rPr>
+      </w:pPr>
+      <w:r>
+        <w:rPr>
+          <w:rFonts w:ascii="Times New Roman" w:hAnsi="Times New Roman" w:cs="Times New Roman"/>
+          <w:sz w:val="24"/>
+          <w:szCs w:val="24"/>
+        </w:rPr>
+        <w:t>token: String – the token which needs to be added to the program internal form.</w:t>
+      </w:r>
+    </w:p>
+    <w:p>
+      <w:pPr>
+        <w:rPr>
+          <w:rFonts w:ascii="Times New Roman" w:hAnsi="Times New Roman" w:cs="Times New Roman"/>
+          <w:sz w:val="24"/>
+          <w:szCs w:val="24"/>
+        </w:rPr>
+      </w:pPr>
+      <w:proofErr w:type="spellStart"/>
+      <w:r>
+        <w:rPr>
+          <w:rFonts w:ascii="Times New Roman" w:hAnsi="Times New Roman" w:cs="Times New Roman"/>
+          <w:sz w:val="24"/>
+          <w:szCs w:val="24"/>
+        </w:rPr>
+        <w:t>symbolTablePosition</w:t>
+      </w:r>
+      <w:proofErr w:type="spellEnd"/>
+      <w:r>
+        <w:rPr>
+          <w:rFonts w:ascii="Times New Roman" w:hAnsi="Times New Roman" w:cs="Times New Roman"/>
+          <w:sz w:val="24"/>
+          <w:szCs w:val="24"/>
+        </w:rPr>
+        <w:t>: String – the value of the token added to the program internal form, which represents the position of the token in the symbol table.</w:t>
+      </w:r>
+    </w:p>
+    <w:p>
+      <w:pPr>
+        <w:rPr>
+          <w:rFonts w:ascii="Times New Roman" w:hAnsi="Times New Roman" w:cs="Times New Roman"/>
+          <w:sz w:val="24"/>
+          <w:szCs w:val="24"/>
+        </w:rPr>
+      </w:pPr>
+      <w:r>
+        <w:rPr>
+          <w:rFonts w:ascii="Times New Roman" w:hAnsi="Times New Roman" w:cs="Times New Roman"/>
+          <w:sz w:val="24"/>
+          <w:szCs w:val="24"/>
+        </w:rPr>
+        <w:t>returns:</w:t>
+      </w:r>
+    </w:p>
+    <w:p>
+      <w:pPr>
+        <w:rPr>
+          <w:rFonts w:ascii="Times New Roman" w:hAnsi="Times New Roman" w:cs="Times New Roman"/>
+          <w:sz w:val="24"/>
+          <w:szCs w:val="24"/>
+        </w:rPr>
+      </w:pPr>
+      <w:proofErr w:type="spellStart"/>
+      <w:proofErr w:type="gramStart"/>
+      <w:r>
+        <w:rPr>
+          <w:rFonts w:ascii="Times New Roman" w:hAnsi="Times New Roman" w:cs="Times New Roman"/>
+          <w:i/>
+          <w:iCs/>
+          <w:sz w:val="24"/>
+          <w:szCs w:val="24"/>
+        </w:rPr>
+        <w:t>toString</w:t>
+      </w:r>
+      <w:proofErr w:type="spellEnd"/>
+      <w:r>
+        <w:rPr>
+          <w:rFonts w:ascii="Times New Roman" w:hAnsi="Times New Roman" w:cs="Times New Roman"/>
+          <w:i/>
+          <w:iCs/>
+          <w:sz w:val="24"/>
+          <w:szCs w:val="24"/>
+        </w:rPr>
+        <w:t>(</w:t>
+      </w:r>
+      <w:proofErr w:type="gramEnd"/>
+      <w:r>
+        <w:rPr>
+          <w:rFonts w:ascii="Times New Roman" w:hAnsi="Times New Roman" w:cs="Times New Roman"/>
+          <w:i/>
+          <w:iCs/>
+          <w:sz w:val="24"/>
+          <w:szCs w:val="24"/>
+        </w:rPr>
+        <w:t xml:space="preserve">): </w:t>
+      </w:r>
+      <w:r>
+        <w:rPr>
+          <w:rFonts w:ascii="Times New Roman" w:hAnsi="Times New Roman" w:cs="Times New Roman"/>
+          <w:sz w:val="24"/>
+          <w:szCs w:val="24"/>
+        </w:rPr>
+        <w:t>Overridden method which is used for printing the (key, value) pairs stored in the program internal form in a table like manner.</w:t>
+      </w:r>
+    </w:p>
+    <w:p>
+      <w:pPr>
+        <w:rPr>
+          <w:rFonts w:ascii="Times New Roman" w:hAnsi="Times New Roman" w:cs="Times New Roman"/>
+          <w:sz w:val="24"/>
+          <w:szCs w:val="24"/>
+        </w:rPr>
+      </w:pPr>
+      <w:r>
+        <w:rPr>
+          <w:rFonts w:ascii="Times New Roman" w:hAnsi="Times New Roman" w:cs="Times New Roman"/>
+          <w:sz w:val="24"/>
+          <w:szCs w:val="24"/>
+        </w:rPr>
+        <w:t>params:</w:t>
+      </w:r>
+      <w:r>
+        <w:rPr>
+          <w:rFonts w:ascii="Times New Roman" w:hAnsi="Times New Roman" w:cs="Times New Roman"/>
+          <w:sz w:val="24"/>
+          <w:szCs w:val="24"/>
+        </w:rPr>
+        <w:t xml:space="preserve"> -</w:t>
+      </w:r>
+    </w:p>
+    <w:p>
+      <w:pPr>
+        <w:rPr>
+          <w:rFonts w:ascii="Times New Roman" w:hAnsi="Times New Roman" w:cs="Times New Roman"/>
+          <w:sz w:val="24"/>
+          <w:szCs w:val="24"/>
+        </w:rPr>
+      </w:pPr>
+      <w:r>
+        <w:rPr>
+          <w:rFonts w:ascii="Times New Roman" w:hAnsi="Times New Roman" w:cs="Times New Roman"/>
+          <w:sz w:val="24"/>
+          <w:szCs w:val="24"/>
+        </w:rPr>
+        <w:t>returns: a String containing a table like representation of the Program Internal Form.</w:t>
+      </w:r>
+    </w:p>
+    <w:p>
+      <w:pPr>
+        <w:rPr>
+          <w:rFonts w:ascii="Times New Roman" w:hAnsi="Times New Roman" w:cs="Times New Roman"/>
+          <w:sz w:val="24"/>
+          <w:szCs w:val="24"/>
+        </w:rPr>
+      </w:pPr>
+    </w:p>
+    <w:p>
+      <w:pPr>
+        <w:rPr>
+          <w:rFonts w:ascii="Times New Roman" w:hAnsi="Times New Roman" w:cs="Times New Roman"/>
+          <w:sz w:val="24"/>
+          <w:szCs w:val="24"/>
+        </w:rPr>
+      </w:pPr>
       <w:r>
         <w:rPr>
           <w:rFonts w:ascii="Times New Roman" w:hAnsi="Times New Roman" w:cs="Times New Roman"/>
@@ -3584,7 +3912,7 @@
           <w:sz w:val="24"/>
           <w:szCs w:val="24"/>
         </w:rPr>
-        <w:t xml:space="preserve">lass </w:t>
+        <w:t>C</w:t>
       </w:r>
       <w:r>
         <w:rPr>
@@ -3594,7 +3922,29 @@
           <w:sz w:val="24"/>
           <w:szCs w:val="24"/>
         </w:rPr>
-        <w:t xml:space="preserve">MyScanner: </w:t>
+        <w:t xml:space="preserve">lass </w:t>
+      </w:r>
+      <w:proofErr w:type="spellStart"/>
+      <w:r>
+        <w:rPr>
+          <w:rFonts w:ascii="Times New Roman" w:hAnsi="Times New Roman" w:cs="Times New Roman"/>
+          <w:b/>
+          <w:bCs/>
+          <w:sz w:val="24"/>
+          <w:szCs w:val="24"/>
+        </w:rPr>
+        <w:t>MyScanner</w:t>
+      </w:r>
+      <w:proofErr w:type="spellEnd"/>
+      <w:r>
+        <w:rPr>
+          <w:rFonts w:ascii="Times New Roman" w:hAnsi="Times New Roman" w:cs="Times New Roman"/>
+          <w:b/>
+          <w:bCs/>
+          <w:sz w:val="24"/>
+          <w:szCs w:val="24"/>
+        </w:rPr>
+        <w:t xml:space="preserve">: </w:t>
       </w:r>
       <w:r>
         <w:rPr>
@@ -3665,13 +4015,23 @@
         </w:rPr>
         <w:t xml:space="preserve">: </w:t>
       </w:r>
-      <w:r>
-        <w:rPr>
-          <w:rFonts w:ascii="Times New Roman" w:hAnsi="Times New Roman" w:cs="Times New Roman"/>
-          <w:sz w:val="24"/>
-          <w:szCs w:val="24"/>
-        </w:rPr>
-        <w:t>ArrayList&lt;String&gt;</w:t>
+      <w:proofErr w:type="spellStart"/>
+      <w:r>
+        <w:rPr>
+          <w:rFonts w:ascii="Times New Roman" w:hAnsi="Times New Roman" w:cs="Times New Roman"/>
+          <w:sz w:val="24"/>
+          <w:szCs w:val="24"/>
+        </w:rPr>
+        <w:t>ArrayList</w:t>
+      </w:r>
+      <w:proofErr w:type="spellEnd"/>
+      <w:r>
+        <w:rPr>
+          <w:rFonts w:ascii="Times New Roman" w:hAnsi="Times New Roman" w:cs="Times New Roman"/>
+          <w:sz w:val="24"/>
+          <w:szCs w:val="24"/>
+        </w:rPr>
+        <w:t>&lt;String&gt;</w:t>
       </w:r>
       <w:r>
         <w:rPr>
@@ -3714,19 +4074,223 @@
           <w:sz w:val="24"/>
           <w:szCs w:val="24"/>
         </w:rPr>
-        <w:t xml:space="preserve">: ArrayList&lt;String&gt; – </w:t>
-      </w:r>
-      <w:r>
-        <w:rPr>
-          <w:rFonts w:ascii="Times New Roman" w:hAnsi="Times New Roman" w:cs="Times New Roman"/>
-          <w:sz w:val="24"/>
-          <w:szCs w:val="24"/>
-        </w:rPr>
-        <w:t xml:space="preserve">preinitialized list containing the specific </w:t>
-      </w:r>
-      <w:r>
-        <w:rPr>
-          <w:rFonts w:ascii="Times New Roman" w:hAnsi="Times New Roman" w:cs="Times New Roman"/>
+        <w:t xml:space="preserve">: </w:t>
+      </w:r>
+      <w:proofErr w:type="spellStart"/>
+      <w:r>
+        <w:rPr>
+          <w:rFonts w:ascii="Times New Roman" w:hAnsi="Times New Roman" w:cs="Times New Roman"/>
+          <w:sz w:val="24"/>
+          <w:szCs w:val="24"/>
+        </w:rPr>
+        <w:t>ArrayList</w:t>
+      </w:r>
+      <w:proofErr w:type="spellEnd"/>
+      <w:r>
+        <w:rPr>
+          <w:rFonts w:ascii="Times New Roman" w:hAnsi="Times New Roman" w:cs="Times New Roman"/>
+          <w:sz w:val="24"/>
+          <w:szCs w:val="24"/>
+        </w:rPr>
+        <w:t xml:space="preserve">&lt;String&gt; – </w:t>
+      </w:r>
+      <w:r>
+        <w:rPr>
+          <w:rFonts w:ascii="Times New Roman" w:hAnsi="Times New Roman" w:cs="Times New Roman"/>
+          <w:sz w:val="24"/>
+          <w:szCs w:val="24"/>
+        </w:rPr>
+        <w:t>preinitialized list containing the specific separators of the programming language.</w:t>
+      </w:r>
+    </w:p>
+    <w:p>
+      <w:pPr>
+        <w:rPr>
+          <w:rFonts w:ascii="Times New Roman" w:hAnsi="Times New Roman" w:cs="Times New Roman"/>
+          <w:sz w:val="24"/>
+          <w:szCs w:val="24"/>
+        </w:rPr>
+      </w:pPr>
+      <w:proofErr w:type="spellStart"/>
+      <w:r>
+        <w:rPr>
+          <w:rFonts w:ascii="Times New Roman" w:hAnsi="Times New Roman" w:cs="Times New Roman"/>
+          <w:i/>
+          <w:iCs/>
+          <w:sz w:val="24"/>
+          <w:szCs w:val="24"/>
+        </w:rPr>
+        <w:t>reservedWords</w:t>
+      </w:r>
+      <w:proofErr w:type="spellEnd"/>
+      <w:r>
+        <w:rPr>
+          <w:rFonts w:ascii="Times New Roman" w:hAnsi="Times New Roman" w:cs="Times New Roman"/>
+          <w:sz w:val="24"/>
+          <w:szCs w:val="24"/>
+        </w:rPr>
+        <w:t xml:space="preserve">: </w:t>
+      </w:r>
+      <w:proofErr w:type="spellStart"/>
+      <w:r>
+        <w:rPr>
+          <w:rFonts w:ascii="Times New Roman" w:hAnsi="Times New Roman" w:cs="Times New Roman"/>
+          <w:sz w:val="24"/>
+          <w:szCs w:val="24"/>
+        </w:rPr>
+        <w:t>ArrayList</w:t>
+      </w:r>
+      <w:proofErr w:type="spellEnd"/>
+      <w:r>
+        <w:rPr>
+          <w:rFonts w:ascii="Times New Roman" w:hAnsi="Times New Roman" w:cs="Times New Roman"/>
+          <w:sz w:val="24"/>
+          <w:szCs w:val="24"/>
+        </w:rPr>
+        <w:t xml:space="preserve">&lt;String&gt; – </w:t>
+      </w:r>
+      <w:r>
+        <w:rPr>
+          <w:rFonts w:ascii="Times New Roman" w:hAnsi="Times New Roman" w:cs="Times New Roman"/>
+          <w:sz w:val="24"/>
+          <w:szCs w:val="24"/>
+        </w:rPr>
+        <w:t>preinitialized list containing the specific reserved words of the programming language.</w:t>
+      </w:r>
+    </w:p>
+    <w:p>
+      <w:pPr>
+        <w:rPr>
+          <w:rFonts w:ascii="Times New Roman" w:hAnsi="Times New Roman" w:cs="Times New Roman"/>
+          <w:sz w:val="24"/>
+          <w:szCs w:val="24"/>
+        </w:rPr>
+      </w:pPr>
+      <w:proofErr w:type="spellStart"/>
+      <w:r>
+        <w:rPr>
+          <w:rFonts w:ascii="Times New Roman" w:hAnsi="Times New Roman" w:cs="Times New Roman"/>
+          <w:i/>
+          <w:iCs/>
+          <w:sz w:val="24"/>
+          <w:szCs w:val="24"/>
+        </w:rPr>
+        <w:lastRenderedPageBreak/>
+        <w:t>operatorsForPattern</w:t>
+      </w:r>
+      <w:proofErr w:type="spellEnd"/>
+      <w:r>
+        <w:rPr>
+          <w:rFonts w:ascii="Times New Roman" w:hAnsi="Times New Roman" w:cs="Times New Roman"/>
+          <w:sz w:val="24"/>
+          <w:szCs w:val="24"/>
+        </w:rPr>
+        <w:t xml:space="preserve">: </w:t>
+      </w:r>
+      <w:proofErr w:type="spellStart"/>
+      <w:r>
+        <w:rPr>
+          <w:rFonts w:ascii="Times New Roman" w:hAnsi="Times New Roman" w:cs="Times New Roman"/>
+          <w:sz w:val="24"/>
+          <w:szCs w:val="24"/>
+        </w:rPr>
+        <w:t>ArrayList</w:t>
+      </w:r>
+      <w:proofErr w:type="spellEnd"/>
+      <w:r>
+        <w:rPr>
+          <w:rFonts w:ascii="Times New Roman" w:hAnsi="Times New Roman" w:cs="Times New Roman"/>
+          <w:sz w:val="24"/>
+          <w:szCs w:val="24"/>
+        </w:rPr>
+        <w:t xml:space="preserve">&lt;String&gt; </w:t>
+      </w:r>
+      <w:r>
+        <w:rPr>
+          <w:rFonts w:ascii="Times New Roman" w:hAnsi="Times New Roman" w:cs="Times New Roman"/>
+          <w:sz w:val="24"/>
+          <w:szCs w:val="24"/>
+        </w:rPr>
+        <w:t xml:space="preserve">preinitialized list containing the specific operators used for building a pattern (regex) to check if a token is an operator; the elements inside of it are different from the </w:t>
+      </w:r>
+      <w:r>
+        <w:rPr>
+          <w:rFonts w:ascii="Times New Roman" w:hAnsi="Times New Roman" w:cs="Times New Roman"/>
+          <w:i/>
+          <w:iCs/>
+          <w:sz w:val="24"/>
+          <w:szCs w:val="24"/>
+        </w:rPr>
+        <w:t>operators</w:t>
+      </w:r>
+      <w:r>
+        <w:rPr>
+          <w:rFonts w:ascii="Times New Roman" w:hAnsi="Times New Roman" w:cs="Times New Roman"/>
+          <w:sz w:val="24"/>
+          <w:szCs w:val="24"/>
+        </w:rPr>
+        <w:t xml:space="preserve"> list, as some characters are written with double backlash to define a single backlash, so that they can be used in the regex.</w:t>
+      </w:r>
+    </w:p>
+    <w:p>
+      <w:pPr>
+        <w:rPr>
+          <w:rFonts w:ascii="Times New Roman" w:hAnsi="Times New Roman" w:cs="Times New Roman"/>
+          <w:sz w:val="24"/>
+          <w:szCs w:val="24"/>
+        </w:rPr>
+      </w:pPr>
+      <w:proofErr w:type="spellStart"/>
+      <w:r>
+        <w:rPr>
+          <w:rFonts w:ascii="Times New Roman" w:hAnsi="Times New Roman" w:cs="Times New Roman"/>
+          <w:i/>
+          <w:iCs/>
+          <w:sz w:val="24"/>
+          <w:szCs w:val="24"/>
+        </w:rPr>
+        <w:t>separatorsForPattern</w:t>
+      </w:r>
+      <w:proofErr w:type="spellEnd"/>
+      <w:r>
+        <w:rPr>
+          <w:rFonts w:ascii="Times New Roman" w:hAnsi="Times New Roman" w:cs="Times New Roman"/>
+          <w:sz w:val="24"/>
+          <w:szCs w:val="24"/>
+        </w:rPr>
+        <w:t xml:space="preserve">: </w:t>
+      </w:r>
+      <w:proofErr w:type="spellStart"/>
+      <w:r>
+        <w:rPr>
+          <w:rFonts w:ascii="Times New Roman" w:hAnsi="Times New Roman" w:cs="Times New Roman"/>
+          <w:sz w:val="24"/>
+          <w:szCs w:val="24"/>
+        </w:rPr>
+        <w:t>ArrayList</w:t>
+      </w:r>
+      <w:proofErr w:type="spellEnd"/>
+      <w:r>
+        <w:rPr>
+          <w:rFonts w:ascii="Times New Roman" w:hAnsi="Times New Roman" w:cs="Times New Roman"/>
+          <w:sz w:val="24"/>
+          <w:szCs w:val="24"/>
+        </w:rPr>
+        <w:t xml:space="preserve">&lt;String&gt; – </w:t>
+      </w:r>
+      <w:r>
+        <w:rPr>
+          <w:rFonts w:ascii="Times New Roman" w:hAnsi="Times New Roman" w:cs="Times New Roman"/>
+          <w:sz w:val="24"/>
+          <w:szCs w:val="24"/>
+        </w:rPr>
+        <w:t xml:space="preserve">preinitialized list containing the specific separators used for building a pattern (regex) to check if a token is a separator; the elements inside of it are different from the </w:t>
+      </w:r>
+      <w:r>
+        <w:rPr>
+          <w:rFonts w:ascii="Times New Roman" w:hAnsi="Times New Roman" w:cs="Times New Roman"/>
+          <w:i/>
+          <w:iCs/>
           <w:sz w:val="24"/>
           <w:szCs w:val="24"/>
         </w:rPr>
@@ -3738,148 +4302,52 @@
           <w:sz w:val="24"/>
           <w:szCs w:val="24"/>
         </w:rPr>
-        <w:t xml:space="preserve"> of the programming language.</w:t>
-      </w:r>
-    </w:p>
-    <w:p>
-      <w:pPr>
-        <w:rPr>
-          <w:rFonts w:ascii="Times New Roman" w:hAnsi="Times New Roman" w:cs="Times New Roman"/>
-          <w:sz w:val="24"/>
-          <w:szCs w:val="24"/>
-        </w:rPr>
-      </w:pPr>
-      <w:r>
-        <w:rPr>
-          <w:rFonts w:ascii="Times New Roman" w:hAnsi="Times New Roman" w:cs="Times New Roman"/>
-          <w:i/>
-          <w:iCs/>
-          <w:sz w:val="24"/>
-          <w:szCs w:val="24"/>
-        </w:rPr>
-        <w:t>reservedWords</w:t>
-      </w:r>
-      <w:r>
-        <w:rPr>
-          <w:rFonts w:ascii="Times New Roman" w:hAnsi="Times New Roman" w:cs="Times New Roman"/>
-          <w:sz w:val="24"/>
-          <w:szCs w:val="24"/>
-        </w:rPr>
-        <w:t xml:space="preserve">: ArrayList&lt;String&gt; – </w:t>
-      </w:r>
-      <w:r>
-        <w:rPr>
-          <w:rFonts w:ascii="Times New Roman" w:hAnsi="Times New Roman" w:cs="Times New Roman"/>
-          <w:sz w:val="24"/>
-          <w:szCs w:val="24"/>
-        </w:rPr>
-        <w:t xml:space="preserve">preinitialized list containing the specific </w:t>
-      </w:r>
-      <w:r>
-        <w:rPr>
-          <w:rFonts w:ascii="Times New Roman" w:hAnsi="Times New Roman" w:cs="Times New Roman"/>
-          <w:sz w:val="24"/>
-          <w:szCs w:val="24"/>
-        </w:rPr>
-        <w:t>reserved words</w:t>
-      </w:r>
-      <w:r>
-        <w:rPr>
-          <w:rFonts w:ascii="Times New Roman" w:hAnsi="Times New Roman" w:cs="Times New Roman"/>
-          <w:sz w:val="24"/>
-          <w:szCs w:val="24"/>
-        </w:rPr>
-        <w:t xml:space="preserve"> of the programming language.</w:t>
-      </w:r>
-    </w:p>
-    <w:p>
-      <w:pPr>
-        <w:rPr>
-          <w:rFonts w:ascii="Times New Roman" w:hAnsi="Times New Roman" w:cs="Times New Roman"/>
-          <w:sz w:val="24"/>
-          <w:szCs w:val="24"/>
-        </w:rPr>
-      </w:pPr>
-      <w:r>
-        <w:rPr>
-          <w:rFonts w:ascii="Times New Roman" w:hAnsi="Times New Roman" w:cs="Times New Roman"/>
-          <w:i/>
-          <w:iCs/>
-          <w:sz w:val="24"/>
-          <w:szCs w:val="24"/>
-        </w:rPr>
-        <w:lastRenderedPageBreak/>
-        <w:t>operators</w:t>
-      </w:r>
-      <w:r>
-        <w:rPr>
-          <w:rFonts w:ascii="Times New Roman" w:hAnsi="Times New Roman" w:cs="Times New Roman"/>
-          <w:i/>
-          <w:iCs/>
-          <w:sz w:val="24"/>
-          <w:szCs w:val="24"/>
-        </w:rPr>
-        <w:t>ForPattern</w:t>
-      </w:r>
-      <w:r>
-        <w:rPr>
-          <w:rFonts w:ascii="Times New Roman" w:hAnsi="Times New Roman" w:cs="Times New Roman"/>
-          <w:sz w:val="24"/>
-          <w:szCs w:val="24"/>
-        </w:rPr>
-        <w:t xml:space="preserve">: ArrayList&lt;String&gt; </w:t>
-      </w:r>
-      <w:r>
-        <w:rPr>
-          <w:rFonts w:ascii="Times New Roman" w:hAnsi="Times New Roman" w:cs="Times New Roman"/>
-          <w:sz w:val="24"/>
-          <w:szCs w:val="24"/>
-        </w:rPr>
-        <w:t xml:space="preserve">preinitialized list containing the specific operators </w:t>
-      </w:r>
-      <w:r>
-        <w:rPr>
-          <w:rFonts w:ascii="Times New Roman" w:hAnsi="Times New Roman" w:cs="Times New Roman"/>
-          <w:sz w:val="24"/>
-          <w:szCs w:val="24"/>
-        </w:rPr>
-        <w:t xml:space="preserve">used for building a pattern (regex) to check if a token is an operator; the elements inside of it are different from the </w:t>
-      </w:r>
-      <w:r>
-        <w:rPr>
-          <w:rFonts w:ascii="Times New Roman" w:hAnsi="Times New Roman" w:cs="Times New Roman"/>
-          <w:i/>
-          <w:iCs/>
-          <w:sz w:val="24"/>
-          <w:szCs w:val="24"/>
-        </w:rPr>
-        <w:t>operators</w:t>
-      </w:r>
-      <w:r>
-        <w:rPr>
-          <w:rFonts w:ascii="Times New Roman" w:hAnsi="Times New Roman" w:cs="Times New Roman"/>
-          <w:sz w:val="24"/>
-          <w:szCs w:val="24"/>
-        </w:rPr>
-        <w:t xml:space="preserve"> list, as some characters are written with double backlash to define a single backlash, </w:t>
-      </w:r>
-      <w:r>
-        <w:rPr>
-          <w:rFonts w:ascii="Times New Roman" w:hAnsi="Times New Roman" w:cs="Times New Roman"/>
-          <w:sz w:val="24"/>
-          <w:szCs w:val="24"/>
-        </w:rPr>
-        <w:t>so that they can be used in the regex.</w:t>
-      </w:r>
-    </w:p>
-    <w:p>
-      <w:pPr>
-        <w:rPr>
-          <w:rFonts w:ascii="Times New Roman" w:hAnsi="Times New Roman" w:cs="Times New Roman"/>
-          <w:sz w:val="24"/>
-          <w:szCs w:val="24"/>
-        </w:rPr>
-      </w:pPr>
+        <w:t xml:space="preserve"> list, as some characters are written with double backlash to define a single backlash, so that they can be used in the regex.</w:t>
+      </w:r>
+    </w:p>
+    <w:p>
+      <w:pPr>
+        <w:rPr>
+          <w:rFonts w:ascii="Times New Roman" w:hAnsi="Times New Roman" w:cs="Times New Roman"/>
+          <w:sz w:val="24"/>
+          <w:szCs w:val="24"/>
+        </w:rPr>
+      </w:pPr>
+      <w:r>
+        <w:rPr>
+          <w:rFonts w:ascii="Times New Roman" w:hAnsi="Times New Roman" w:cs="Times New Roman"/>
+          <w:i/>
+          <w:iCs/>
+          <w:sz w:val="24"/>
+          <w:szCs w:val="24"/>
+        </w:rPr>
+        <w:t>pattern</w:t>
+      </w:r>
+      <w:r>
+        <w:rPr>
+          <w:rFonts w:ascii="Times New Roman" w:hAnsi="Times New Roman" w:cs="Times New Roman"/>
+          <w:sz w:val="24"/>
+          <w:szCs w:val="24"/>
+        </w:rPr>
+        <w:t>: Pattern –</w:t>
+      </w:r>
+      <w:r>
+        <w:rPr>
+          <w:rFonts w:ascii="Times New Roman" w:hAnsi="Times New Roman" w:cs="Times New Roman"/>
+          <w:sz w:val="24"/>
+          <w:szCs w:val="24"/>
+        </w:rPr>
+        <w:t xml:space="preserve"> a pattern </w:t>
+      </w:r>
+      <w:r>
+        <w:rPr>
+          <w:rFonts w:ascii="Times New Roman" w:hAnsi="Times New Roman" w:cs="Times New Roman"/>
+          <w:sz w:val="24"/>
+          <w:szCs w:val="24"/>
+        </w:rPr>
+        <w:t xml:space="preserve">created by using a regex which puts between round parentheses both </w:t>
+      </w:r>
+      <w:proofErr w:type="spellStart"/>
       <w:r>
         <w:rPr>
           <w:rFonts w:ascii="Times New Roman" w:hAnsi="Times New Roman" w:cs="Times New Roman"/>
@@ -3890,107 +4358,16 @@
         </w:rPr>
         <w:t>separatorsForPattern</w:t>
       </w:r>
-      <w:r>
-        <w:rPr>
-          <w:rFonts w:ascii="Times New Roman" w:hAnsi="Times New Roman" w:cs="Times New Roman"/>
-          <w:sz w:val="24"/>
-          <w:szCs w:val="24"/>
-        </w:rPr>
-        <w:t xml:space="preserve">: ArrayList&lt;String&gt; – </w:t>
-      </w:r>
-      <w:r>
-        <w:rPr>
-          <w:rFonts w:ascii="Times New Roman" w:hAnsi="Times New Roman" w:cs="Times New Roman"/>
-          <w:sz w:val="24"/>
-          <w:szCs w:val="24"/>
-        </w:rPr>
-        <w:t xml:space="preserve">preinitialized list containing the specific </w:t>
-      </w:r>
-      <w:r>
-        <w:rPr>
-          <w:rFonts w:ascii="Times New Roman" w:hAnsi="Times New Roman" w:cs="Times New Roman"/>
-          <w:sz w:val="24"/>
-          <w:szCs w:val="24"/>
-        </w:rPr>
-        <w:t>separators</w:t>
-      </w:r>
-      <w:r>
-        <w:rPr>
-          <w:rFonts w:ascii="Times New Roman" w:hAnsi="Times New Roman" w:cs="Times New Roman"/>
-          <w:sz w:val="24"/>
-          <w:szCs w:val="24"/>
-        </w:rPr>
-        <w:t xml:space="preserve"> used for building a pattern (regex) to check if a token is </w:t>
-      </w:r>
-      <w:r>
-        <w:rPr>
-          <w:rFonts w:ascii="Times New Roman" w:hAnsi="Times New Roman" w:cs="Times New Roman"/>
-          <w:sz w:val="24"/>
-          <w:szCs w:val="24"/>
-        </w:rPr>
-        <w:t>a separator</w:t>
-      </w:r>
-      <w:r>
-        <w:rPr>
-          <w:rFonts w:ascii="Times New Roman" w:hAnsi="Times New Roman" w:cs="Times New Roman"/>
-          <w:sz w:val="24"/>
-          <w:szCs w:val="24"/>
-        </w:rPr>
-        <w:t xml:space="preserve">; the elements inside of it are different from the </w:t>
-      </w:r>
-      <w:r>
-        <w:rPr>
-          <w:rFonts w:ascii="Times New Roman" w:hAnsi="Times New Roman" w:cs="Times New Roman"/>
-          <w:i/>
-          <w:iCs/>
-          <w:sz w:val="24"/>
-          <w:szCs w:val="24"/>
-        </w:rPr>
-        <w:t>separators</w:t>
-      </w:r>
-      <w:r>
-        <w:rPr>
-          <w:rFonts w:ascii="Times New Roman" w:hAnsi="Times New Roman" w:cs="Times New Roman"/>
-          <w:sz w:val="24"/>
-          <w:szCs w:val="24"/>
-        </w:rPr>
-        <w:t xml:space="preserve"> list, as some characters are written with double backlash to define a single backlash</w:t>
-      </w:r>
-      <w:r>
-        <w:rPr>
-          <w:rFonts w:ascii="Times New Roman" w:hAnsi="Times New Roman" w:cs="Times New Roman"/>
-          <w:sz w:val="24"/>
-          <w:szCs w:val="24"/>
-        </w:rPr>
-        <w:t>, so that they can be used in the regex.</w:t>
-      </w:r>
-    </w:p>
-    <w:p>
-      <w:pPr>
-        <w:rPr>
-          <w:rFonts w:ascii="Times New Roman" w:hAnsi="Times New Roman" w:cs="Times New Roman"/>
-          <w:sz w:val="24"/>
-          <w:szCs w:val="24"/>
-        </w:rPr>
-      </w:pPr>
-      <w:r>
-        <w:rPr>
-          <w:rFonts w:ascii="Times New Roman" w:hAnsi="Times New Roman" w:cs="Times New Roman"/>
-          <w:i/>
-          <w:iCs/>
-          <w:sz w:val="24"/>
-          <w:szCs w:val="24"/>
-        </w:rPr>
-        <w:t>patternBuiler</w:t>
-      </w:r>
-      <w:r>
-        <w:rPr>
-          <w:rFonts w:ascii="Times New Roman" w:hAnsi="Times New Roman" w:cs="Times New Roman"/>
-          <w:sz w:val="24"/>
-          <w:szCs w:val="24"/>
-        </w:rPr>
-        <w:t xml:space="preserve">: StringBuilder – a StringBuilder which contains the </w:t>
-      </w:r>
+      <w:proofErr w:type="spellEnd"/>
+      <w:r>
+        <w:rPr>
+          <w:rFonts w:ascii="Times New Roman" w:hAnsi="Times New Roman" w:cs="Times New Roman"/>
+          <w:sz w:val="24"/>
+          <w:szCs w:val="24"/>
+        </w:rPr>
+        <w:t xml:space="preserve"> and </w:t>
+      </w:r>
+      <w:proofErr w:type="spellStart"/>
       <w:r>
         <w:rPr>
           <w:rFonts w:ascii="Times New Roman" w:hAnsi="Times New Roman" w:cs="Times New Roman"/>
@@ -4001,6 +4378,351 @@
         </w:rPr>
         <w:t>operatorsForPattern</w:t>
       </w:r>
+      <w:proofErr w:type="spellEnd"/>
+      <w:r>
+        <w:rPr>
+          <w:rFonts w:ascii="Times New Roman" w:hAnsi="Times New Roman" w:cs="Times New Roman"/>
+          <w:sz w:val="24"/>
+          <w:szCs w:val="24"/>
+        </w:rPr>
+        <w:t xml:space="preserve">, separates them by “|”, and separates each element from </w:t>
+      </w:r>
+      <w:r>
+        <w:rPr>
+          <w:rFonts w:ascii="Times New Roman" w:hAnsi="Times New Roman" w:cs="Times New Roman"/>
+          <w:sz w:val="24"/>
+          <w:szCs w:val="24"/>
+        </w:rPr>
+        <w:t>both lists</w:t>
+      </w:r>
+      <w:r>
+        <w:rPr>
+          <w:rFonts w:ascii="Times New Roman" w:hAnsi="Times New Roman" w:cs="Times New Roman"/>
+          <w:sz w:val="24"/>
+          <w:szCs w:val="24"/>
+        </w:rPr>
+        <w:t xml:space="preserve"> by “|”. </w:t>
+      </w:r>
+      <w:proofErr w:type="gramStart"/>
+      <w:r>
+        <w:rPr>
+          <w:rFonts w:ascii="Times New Roman" w:hAnsi="Times New Roman" w:cs="Times New Roman"/>
+          <w:sz w:val="24"/>
+          <w:szCs w:val="24"/>
+        </w:rPr>
+        <w:t>This</w:t>
+      </w:r>
+      <w:proofErr w:type="gramEnd"/>
+      <w:r>
+        <w:rPr>
+          <w:rFonts w:ascii="Times New Roman" w:hAnsi="Times New Roman" w:cs="Times New Roman"/>
+          <w:sz w:val="24"/>
+          <w:szCs w:val="24"/>
+        </w:rPr>
+        <w:t xml:space="preserve"> effectively creates a pattern that matches either separators or operators. The resulting regular expression will look like this: (separator1|separator2|</w:t>
+      </w:r>
+      <w:proofErr w:type="gramStart"/>
+      <w:r>
+        <w:rPr>
+          <w:rFonts w:ascii="Times New Roman" w:hAnsi="Times New Roman" w:cs="Times New Roman"/>
+          <w:sz w:val="24"/>
+          <w:szCs w:val="24"/>
+        </w:rPr>
+        <w:t>...)|</w:t>
+      </w:r>
+      <w:proofErr w:type="gramEnd"/>
+      <w:r>
+        <w:rPr>
+          <w:rFonts w:ascii="Times New Roman" w:hAnsi="Times New Roman" w:cs="Times New Roman"/>
+          <w:sz w:val="24"/>
+          <w:szCs w:val="24"/>
+        </w:rPr>
+        <w:t>(</w:t>
+      </w:r>
+      <w:r>
+        <w:rPr>
+          <w:rFonts w:ascii="Times New Roman" w:hAnsi="Times New Roman" w:cs="Times New Roman"/>
+          <w:sz w:val="24"/>
+          <w:szCs w:val="24"/>
+        </w:rPr>
+        <w:t>operator1|operator2|...).</w:t>
+      </w:r>
+    </w:p>
+    <w:p>
+      <w:pPr>
+        <w:rPr>
+          <w:rFonts w:ascii="Times New Roman" w:hAnsi="Times New Roman" w:cs="Times New Roman"/>
+          <w:sz w:val="24"/>
+          <w:szCs w:val="24"/>
+        </w:rPr>
+      </w:pPr>
+      <w:proofErr w:type="spellStart"/>
+      <w:r>
+        <w:rPr>
+          <w:rFonts w:ascii="Times New Roman" w:hAnsi="Times New Roman" w:cs="Times New Roman"/>
+          <w:i/>
+          <w:iCs/>
+          <w:sz w:val="24"/>
+          <w:szCs w:val="24"/>
+        </w:rPr>
+        <w:t>symbolTable</w:t>
+      </w:r>
+      <w:proofErr w:type="spellEnd"/>
+      <w:r>
+        <w:rPr>
+          <w:rFonts w:ascii="Times New Roman" w:hAnsi="Times New Roman" w:cs="Times New Roman"/>
+          <w:sz w:val="24"/>
+          <w:szCs w:val="24"/>
+        </w:rPr>
+        <w:t xml:space="preserve">: </w:t>
+      </w:r>
+      <w:proofErr w:type="spellStart"/>
+      <w:r>
+        <w:rPr>
+          <w:rFonts w:ascii="Times New Roman" w:hAnsi="Times New Roman" w:cs="Times New Roman"/>
+          <w:sz w:val="24"/>
+          <w:szCs w:val="24"/>
+        </w:rPr>
+        <w:t>SymbolTable</w:t>
+      </w:r>
+      <w:proofErr w:type="spellEnd"/>
+      <w:r>
+        <w:rPr>
+          <w:rFonts w:ascii="Times New Roman" w:hAnsi="Times New Roman" w:cs="Times New Roman"/>
+          <w:sz w:val="24"/>
+          <w:szCs w:val="24"/>
+        </w:rPr>
+        <w:t>&lt;String&gt; -</w:t>
+      </w:r>
+      <w:r>
+        <w:rPr>
+          <w:rFonts w:ascii="Times New Roman" w:hAnsi="Times New Roman" w:cs="Times New Roman"/>
+          <w:sz w:val="24"/>
+          <w:szCs w:val="24"/>
+        </w:rPr>
+        <w:t xml:space="preserve"> the symbol table of the compiler.</w:t>
+      </w:r>
+    </w:p>
+    <w:p>
+      <w:pPr>
+        <w:rPr>
+          <w:rFonts w:ascii="Times New Roman" w:hAnsi="Times New Roman" w:cs="Times New Roman"/>
+          <w:sz w:val="24"/>
+          <w:szCs w:val="24"/>
+        </w:rPr>
+      </w:pPr>
+      <w:proofErr w:type="spellStart"/>
+      <w:r>
+        <w:rPr>
+          <w:rFonts w:ascii="Times New Roman" w:hAnsi="Times New Roman" w:cs="Times New Roman"/>
+          <w:i/>
+          <w:iCs/>
+          <w:sz w:val="24"/>
+          <w:szCs w:val="24"/>
+        </w:rPr>
+        <w:t>programInternalForm</w:t>
+      </w:r>
+      <w:proofErr w:type="spellEnd"/>
+      <w:r>
+        <w:rPr>
+          <w:rFonts w:ascii="Times New Roman" w:hAnsi="Times New Roman" w:cs="Times New Roman"/>
+          <w:sz w:val="24"/>
+          <w:szCs w:val="24"/>
+        </w:rPr>
+        <w:t xml:space="preserve">: </w:t>
+      </w:r>
+      <w:proofErr w:type="spellStart"/>
+      <w:r>
+        <w:rPr>
+          <w:rFonts w:ascii="Times New Roman" w:hAnsi="Times New Roman" w:cs="Times New Roman"/>
+          <w:sz w:val="24"/>
+          <w:szCs w:val="24"/>
+        </w:rPr>
+        <w:t>ProgramInternalForm</w:t>
+      </w:r>
+      <w:proofErr w:type="spellEnd"/>
+      <w:r>
+        <w:rPr>
+          <w:rFonts w:ascii="Times New Roman" w:hAnsi="Times New Roman" w:cs="Times New Roman"/>
+          <w:sz w:val="24"/>
+          <w:szCs w:val="24"/>
+        </w:rPr>
+        <w:t xml:space="preserve"> –</w:t>
+      </w:r>
+      <w:r>
+        <w:rPr>
+          <w:rFonts w:ascii="Times New Roman" w:hAnsi="Times New Roman" w:cs="Times New Roman"/>
+          <w:sz w:val="24"/>
+          <w:szCs w:val="24"/>
+        </w:rPr>
+        <w:t xml:space="preserve"> the program internal form of the compiler.</w:t>
+      </w:r>
+    </w:p>
+    <w:p>
+      <w:pPr>
+        <w:rPr>
+          <w:rFonts w:ascii="Times New Roman" w:hAnsi="Times New Roman" w:cs="Times New Roman"/>
+          <w:sz w:val="24"/>
+          <w:szCs w:val="24"/>
+        </w:rPr>
+      </w:pPr>
+      <w:proofErr w:type="spellStart"/>
+      <w:r>
+        <w:rPr>
+          <w:rFonts w:ascii="Times New Roman" w:hAnsi="Times New Roman" w:cs="Times New Roman"/>
+          <w:i/>
+          <w:iCs/>
+          <w:sz w:val="24"/>
+          <w:szCs w:val="24"/>
+        </w:rPr>
+        <w:t>programLines</w:t>
+      </w:r>
+      <w:proofErr w:type="spellEnd"/>
+      <w:r>
+        <w:rPr>
+          <w:rFonts w:ascii="Times New Roman" w:hAnsi="Times New Roman" w:cs="Times New Roman"/>
+          <w:sz w:val="24"/>
+          <w:szCs w:val="24"/>
+        </w:rPr>
+        <w:t>: List&lt;String&gt; -</w:t>
+      </w:r>
+      <w:r>
+        <w:rPr>
+          <w:rFonts w:ascii="Times New Roman" w:hAnsi="Times New Roman" w:cs="Times New Roman"/>
+          <w:sz w:val="24"/>
+          <w:szCs w:val="24"/>
+        </w:rPr>
+        <w:t xml:space="preserve"> a list of strings representing each line of the read file.</w:t>
+      </w:r>
+    </w:p>
+    <w:p>
+      <w:pPr>
+        <w:rPr>
+          <w:rFonts w:ascii="Times New Roman" w:hAnsi="Times New Roman" w:cs="Times New Roman"/>
+          <w:sz w:val="24"/>
+          <w:szCs w:val="24"/>
+        </w:rPr>
+      </w:pPr>
+      <w:r>
+        <w:rPr>
+          <w:rFonts w:ascii="Times New Roman" w:hAnsi="Times New Roman" w:cs="Times New Roman"/>
+          <w:sz w:val="24"/>
+          <w:szCs w:val="24"/>
+          <w:u w:val="single"/>
+        </w:rPr>
+        <w:t>Methods</w:t>
+      </w:r>
+      <w:r>
+        <w:rPr>
+          <w:rFonts w:ascii="Times New Roman" w:hAnsi="Times New Roman" w:cs="Times New Roman"/>
+          <w:sz w:val="24"/>
+          <w:szCs w:val="24"/>
+        </w:rPr>
+        <w:t>:</w:t>
+      </w:r>
+    </w:p>
+    <w:p>
+      <w:pPr>
+        <w:rPr>
+          <w:rFonts w:ascii="Times New Roman" w:hAnsi="Times New Roman" w:cs="Times New Roman"/>
+          <w:sz w:val="24"/>
+          <w:szCs w:val="24"/>
+        </w:rPr>
+      </w:pPr>
+      <w:proofErr w:type="spellStart"/>
+      <w:proofErr w:type="gramStart"/>
+      <w:r>
+        <w:rPr>
+          <w:rFonts w:ascii="Times New Roman" w:hAnsi="Times New Roman" w:cs="Times New Roman"/>
+          <w:i/>
+          <w:iCs/>
+          <w:sz w:val="24"/>
+          <w:szCs w:val="24"/>
+        </w:rPr>
+        <w:t>MyScanner</w:t>
+      </w:r>
+      <w:proofErr w:type="spellEnd"/>
+      <w:r>
+        <w:rPr>
+          <w:rFonts w:ascii="Times New Roman" w:hAnsi="Times New Roman" w:cs="Times New Roman"/>
+          <w:i/>
+          <w:iCs/>
+          <w:sz w:val="24"/>
+          <w:szCs w:val="24"/>
+        </w:rPr>
+        <w:t>(</w:t>
+      </w:r>
+      <w:proofErr w:type="gramEnd"/>
+      <w:r>
+        <w:rPr>
+          <w:rFonts w:ascii="Times New Roman" w:hAnsi="Times New Roman" w:cs="Times New Roman"/>
+          <w:i/>
+          <w:iCs/>
+          <w:sz w:val="24"/>
+          <w:szCs w:val="24"/>
+        </w:rPr>
+        <w:t xml:space="preserve">String </w:t>
+      </w:r>
+      <w:proofErr w:type="spellStart"/>
+      <w:r>
+        <w:rPr>
+          <w:rFonts w:ascii="Times New Roman" w:hAnsi="Times New Roman" w:cs="Times New Roman"/>
+          <w:i/>
+          <w:iCs/>
+          <w:sz w:val="24"/>
+          <w:szCs w:val="24"/>
+        </w:rPr>
+        <w:t>filePath</w:t>
+      </w:r>
+      <w:proofErr w:type="spellEnd"/>
+      <w:r>
+        <w:rPr>
+          <w:rFonts w:ascii="Times New Roman" w:hAnsi="Times New Roman" w:cs="Times New Roman"/>
+          <w:i/>
+          <w:iCs/>
+          <w:sz w:val="24"/>
+          <w:szCs w:val="24"/>
+        </w:rPr>
+        <w:t>)</w:t>
+      </w:r>
+      <w:r>
+        <w:rPr>
+          <w:rFonts w:ascii="Times New Roman" w:hAnsi="Times New Roman" w:cs="Times New Roman"/>
+          <w:i/>
+          <w:iCs/>
+          <w:sz w:val="24"/>
+          <w:szCs w:val="24"/>
+        </w:rPr>
+        <w:t xml:space="preserve">: </w:t>
+      </w:r>
+      <w:r>
+        <w:rPr>
+          <w:rFonts w:ascii="Times New Roman" w:hAnsi="Times New Roman" w:cs="Times New Roman"/>
+          <w:sz w:val="24"/>
+          <w:szCs w:val="24"/>
+        </w:rPr>
+        <w:t>Constructor of the class.</w:t>
+      </w:r>
+      <w:r>
+        <w:rPr>
+          <w:rFonts w:ascii="Times New Roman" w:hAnsi="Times New Roman" w:cs="Times New Roman"/>
+          <w:sz w:val="24"/>
+          <w:szCs w:val="24"/>
+        </w:rPr>
+        <w:t xml:space="preserve"> It initializes the </w:t>
+      </w:r>
+      <w:proofErr w:type="spellStart"/>
+      <w:r>
+        <w:rPr>
+          <w:rFonts w:ascii="Times New Roman" w:hAnsi="Times New Roman" w:cs="Times New Roman"/>
+          <w:i/>
+          <w:iCs/>
+          <w:sz w:val="24"/>
+          <w:szCs w:val="24"/>
+        </w:rPr>
+        <w:t>symbolTable</w:t>
+      </w:r>
+      <w:proofErr w:type="spellEnd"/>
       <w:r>
         <w:rPr>
           <w:rFonts w:ascii="Times New Roman" w:hAnsi="Times New Roman" w:cs="Times New Roman"/>
@@ -4019,139 +4741,8 @@
         </w:rPr>
         <w:t xml:space="preserve">and </w:t>
       </w:r>
-      <w:r>
-        <w:rPr>
-          <w:rFonts w:ascii="Times New Roman" w:hAnsi="Times New Roman" w:cs="Times New Roman"/>
-          <w:i/>
-          <w:iCs/>
-          <w:sz w:val="24"/>
-          <w:szCs w:val="24"/>
-        </w:rPr>
-        <w:t>separatorsForPatter</w:t>
-      </w:r>
-      <w:r>
-        <w:rPr>
-          <w:rFonts w:ascii="Times New Roman" w:hAnsi="Times New Roman" w:cs="Times New Roman"/>
-          <w:i/>
-          <w:iCs/>
-          <w:sz w:val="24"/>
-          <w:szCs w:val="24"/>
-        </w:rPr>
-        <w:t>n</w:t>
-      </w:r>
-      <w:r>
-        <w:rPr>
-          <w:rFonts w:ascii="Times New Roman" w:hAnsi="Times New Roman" w:cs="Times New Roman"/>
-          <w:sz w:val="24"/>
-          <w:szCs w:val="24"/>
-        </w:rPr>
-        <w:t xml:space="preserve">, each between round parentheses, separated by </w:t>
-      </w:r>
-      <w:r>
-        <w:rPr>
-          <w:rFonts w:ascii="Times New Roman" w:hAnsi="Times New Roman" w:cs="Times New Roman"/>
-          <w:sz w:val="24"/>
-          <w:szCs w:val="24"/>
-        </w:rPr>
-        <w:t>“|”.</w:t>
-      </w:r>
-      <w:r>
-        <w:rPr>
-          <w:rFonts w:ascii="Times New Roman" w:hAnsi="Times New Roman" w:cs="Times New Roman"/>
-          <w:sz w:val="24"/>
-          <w:szCs w:val="24"/>
-        </w:rPr>
-        <w:t>; also, the elements of the two lists made for the pattern are separated by “|”.</w:t>
-      </w:r>
-    </w:p>
-    <w:p>
-      <w:pPr>
-        <w:rPr>
-          <w:rFonts w:ascii="Times New Roman" w:hAnsi="Times New Roman" w:cs="Times New Roman"/>
-          <w:sz w:val="24"/>
-          <w:szCs w:val="24"/>
-        </w:rPr>
-      </w:pPr>
-      <w:r>
-        <w:rPr>
-          <w:rFonts w:ascii="Times New Roman" w:hAnsi="Times New Roman" w:cs="Times New Roman"/>
-          <w:i/>
-          <w:iCs/>
-          <w:sz w:val="24"/>
-          <w:szCs w:val="24"/>
-        </w:rPr>
-        <w:t>pattern</w:t>
-      </w:r>
-      <w:r>
-        <w:rPr>
-          <w:rFonts w:ascii="Times New Roman" w:hAnsi="Times New Roman" w:cs="Times New Roman"/>
-          <w:sz w:val="24"/>
-          <w:szCs w:val="24"/>
-        </w:rPr>
-        <w:t>: Pattern –</w:t>
-      </w:r>
-      <w:r>
-        <w:rPr>
-          <w:rFonts w:ascii="Times New Roman" w:hAnsi="Times New Roman" w:cs="Times New Roman"/>
-          <w:sz w:val="24"/>
-          <w:szCs w:val="24"/>
-        </w:rPr>
-        <w:t xml:space="preserve"> a pattern compiled from the </w:t>
-      </w:r>
-      <w:r>
-        <w:rPr>
-          <w:rFonts w:ascii="Times New Roman" w:hAnsi="Times New Roman" w:cs="Times New Roman"/>
-          <w:i/>
-          <w:iCs/>
-          <w:sz w:val="24"/>
-          <w:szCs w:val="24"/>
-        </w:rPr>
-        <w:t>patternBuilder.</w:t>
-      </w:r>
-    </w:p>
-    <w:p>
-      <w:pPr>
-        <w:rPr>
-          <w:rFonts w:ascii="Times New Roman" w:hAnsi="Times New Roman" w:cs="Times New Roman"/>
-          <w:sz w:val="24"/>
-          <w:szCs w:val="24"/>
-        </w:rPr>
-      </w:pPr>
-      <w:r>
-        <w:rPr>
-          <w:rFonts w:ascii="Times New Roman" w:hAnsi="Times New Roman" w:cs="Times New Roman"/>
-          <w:i/>
-          <w:iCs/>
-          <w:sz w:val="24"/>
-          <w:szCs w:val="24"/>
-        </w:rPr>
-        <w:t>symbolTable</w:t>
-      </w:r>
-      <w:r>
-        <w:rPr>
-          <w:rFonts w:ascii="Times New Roman" w:hAnsi="Times New Roman" w:cs="Times New Roman"/>
-          <w:sz w:val="24"/>
-          <w:szCs w:val="24"/>
-        </w:rPr>
-        <w:t>: SymbolTable&lt;String&gt; -</w:t>
-      </w:r>
-      <w:r>
-        <w:rPr>
-          <w:rFonts w:ascii="Times New Roman" w:hAnsi="Times New Roman" w:cs="Times New Roman"/>
-          <w:sz w:val="24"/>
-          <w:szCs w:val="24"/>
-        </w:rPr>
-        <w:t xml:space="preserve"> the symbol table of the compiler.</w:t>
-      </w:r>
-    </w:p>
-    <w:p>
-      <w:pPr>
-        <w:rPr>
-          <w:rFonts w:ascii="Times New Roman" w:hAnsi="Times New Roman" w:cs="Times New Roman"/>
-          <w:sz w:val="24"/>
-          <w:szCs w:val="24"/>
-        </w:rPr>
-      </w:pPr>
+      <w:proofErr w:type="spellStart"/>
+      <w:proofErr w:type="gramStart"/>
       <w:r>
         <w:rPr>
           <w:rFonts w:ascii="Times New Roman" w:hAnsi="Times New Roman" w:cs="Times New Roman"/>
@@ -4162,17 +4753,12 @@
         </w:rPr>
         <w:t>programInternalForm</w:t>
       </w:r>
-      <w:r>
-        <w:rPr>
-          <w:rFonts w:ascii="Times New Roman" w:hAnsi="Times New Roman" w:cs="Times New Roman"/>
-          <w:sz w:val="24"/>
-          <w:szCs w:val="24"/>
-        </w:rPr>
-        <w:t>: ProgramInternalForm –</w:t>
-      </w:r>
-      <w:r>
-        <w:rPr>
-          <w:rFonts w:ascii="Times New Roman" w:hAnsi="Times New Roman" w:cs="Times New Roman"/>
+      <w:proofErr w:type="spellEnd"/>
+      <w:r>
+        <w:rPr>
+          <w:rFonts w:ascii="Times New Roman" w:hAnsi="Times New Roman" w:cs="Times New Roman"/>
+          <w:i/>
+          <w:iCs/>
           <w:sz w:val="24"/>
           <w:szCs w:val="24"/>
         </w:rPr>
@@ -4184,41 +4770,74 @@
           <w:sz w:val="24"/>
           <w:szCs w:val="24"/>
         </w:rPr>
-        <w:t xml:space="preserve">the </w:t>
-      </w:r>
-      <w:r>
-        <w:rPr>
-          <w:rFonts w:ascii="Times New Roman" w:hAnsi="Times New Roman" w:cs="Times New Roman"/>
-          <w:sz w:val="24"/>
-          <w:szCs w:val="24"/>
-        </w:rPr>
-        <w:t xml:space="preserve">program internal form </w:t>
-      </w:r>
-      <w:r>
-        <w:rPr>
-          <w:rFonts w:ascii="Times New Roman" w:hAnsi="Times New Roman" w:cs="Times New Roman"/>
-          <w:sz w:val="24"/>
-          <w:szCs w:val="24"/>
-        </w:rPr>
-        <w:t xml:space="preserve">of the </w:t>
-      </w:r>
-      <w:r>
-        <w:rPr>
-          <w:rFonts w:ascii="Times New Roman" w:hAnsi="Times New Roman" w:cs="Times New Roman"/>
-          <w:sz w:val="24"/>
-          <w:szCs w:val="24"/>
-        </w:rPr>
-        <w:t>compiler.</w:t>
-      </w:r>
-    </w:p>
-    <w:p>
-      <w:pPr>
-        <w:rPr>
-          <w:rFonts w:ascii="Times New Roman" w:hAnsi="Times New Roman" w:cs="Times New Roman"/>
-          <w:sz w:val="24"/>
-          <w:szCs w:val="24"/>
-        </w:rPr>
-      </w:pPr>
+        <w:t>,</w:t>
+      </w:r>
+      <w:proofErr w:type="gramEnd"/>
+      <w:r>
+        <w:rPr>
+          <w:rFonts w:ascii="Times New Roman" w:hAnsi="Times New Roman" w:cs="Times New Roman"/>
+          <w:sz w:val="24"/>
+          <w:szCs w:val="24"/>
+        </w:rPr>
+        <w:t xml:space="preserve"> a </w:t>
+      </w:r>
+      <w:proofErr w:type="spellStart"/>
+      <w:r>
+        <w:rPr>
+          <w:rFonts w:ascii="Times New Roman" w:hAnsi="Times New Roman" w:cs="Times New Roman"/>
+          <w:sz w:val="24"/>
+          <w:szCs w:val="24"/>
+        </w:rPr>
+        <w:t>BufferedReader</w:t>
+      </w:r>
+      <w:proofErr w:type="spellEnd"/>
+      <w:r>
+        <w:rPr>
+          <w:rFonts w:ascii="Times New Roman" w:hAnsi="Times New Roman" w:cs="Times New Roman"/>
+          <w:sz w:val="24"/>
+          <w:szCs w:val="24"/>
+        </w:rPr>
+        <w:t xml:space="preserve"> which reads from the </w:t>
+      </w:r>
+      <w:proofErr w:type="spellStart"/>
+      <w:r>
+        <w:rPr>
+          <w:rFonts w:ascii="Times New Roman" w:hAnsi="Times New Roman" w:cs="Times New Roman"/>
+          <w:sz w:val="24"/>
+          <w:szCs w:val="24"/>
+        </w:rPr>
+        <w:t>FileReader’s</w:t>
+      </w:r>
+      <w:proofErr w:type="spellEnd"/>
+      <w:r>
+        <w:rPr>
+          <w:rFonts w:ascii="Times New Roman" w:hAnsi="Times New Roman" w:cs="Times New Roman"/>
+          <w:sz w:val="24"/>
+          <w:szCs w:val="24"/>
+        </w:rPr>
+        <w:t xml:space="preserve"> given </w:t>
+      </w:r>
+      <w:proofErr w:type="spellStart"/>
+      <w:r>
+        <w:rPr>
+          <w:rFonts w:ascii="Times New Roman" w:hAnsi="Times New Roman" w:cs="Times New Roman"/>
+          <w:i/>
+          <w:iCs/>
+          <w:sz w:val="24"/>
+          <w:szCs w:val="24"/>
+        </w:rPr>
+        <w:t>filePath</w:t>
+      </w:r>
+      <w:proofErr w:type="spellEnd"/>
+      <w:r>
+        <w:rPr>
+          <w:rFonts w:ascii="Times New Roman" w:hAnsi="Times New Roman" w:cs="Times New Roman"/>
+          <w:sz w:val="24"/>
+          <w:szCs w:val="24"/>
+        </w:rPr>
+        <w:t xml:space="preserve">, and the </w:t>
+      </w:r>
+      <w:proofErr w:type="spellStart"/>
       <w:r>
         <w:rPr>
           <w:rFonts w:ascii="Times New Roman" w:hAnsi="Times New Roman" w:cs="Times New Roman"/>
@@ -4229,232 +4848,57 @@
         </w:rPr>
         <w:t>programLines</w:t>
       </w:r>
-      <w:r>
-        <w:rPr>
-          <w:rFonts w:ascii="Times New Roman" w:hAnsi="Times New Roman" w:cs="Times New Roman"/>
-          <w:sz w:val="24"/>
-          <w:szCs w:val="24"/>
-        </w:rPr>
-        <w:t>: List&lt;String&gt; -</w:t>
-      </w:r>
-      <w:r>
-        <w:rPr>
-          <w:rFonts w:ascii="Times New Roman" w:hAnsi="Times New Roman" w:cs="Times New Roman"/>
-          <w:sz w:val="24"/>
-          <w:szCs w:val="24"/>
-        </w:rPr>
-        <w:t xml:space="preserve"> a list of strings representing each line of the read file.</w:t>
-      </w:r>
-    </w:p>
-    <w:p>
-      <w:pPr>
-        <w:rPr>
-          <w:rFonts w:ascii="Times New Roman" w:hAnsi="Times New Roman" w:cs="Times New Roman"/>
-          <w:sz w:val="24"/>
-          <w:szCs w:val="24"/>
-        </w:rPr>
-      </w:pPr>
-      <w:r>
-        <w:rPr>
-          <w:rFonts w:ascii="Times New Roman" w:hAnsi="Times New Roman" w:cs="Times New Roman"/>
-          <w:sz w:val="24"/>
-          <w:szCs w:val="24"/>
-          <w:u w:val="single"/>
-        </w:rPr>
-        <w:t>Methods</w:t>
-      </w:r>
-      <w:r>
-        <w:rPr>
-          <w:rFonts w:ascii="Times New Roman" w:hAnsi="Times New Roman" w:cs="Times New Roman"/>
-          <w:sz w:val="24"/>
-          <w:szCs w:val="24"/>
-        </w:rPr>
-        <w:t>:</w:t>
-      </w:r>
-    </w:p>
-    <w:p>
-      <w:pPr>
-        <w:rPr>
-          <w:rFonts w:ascii="Times New Roman" w:hAnsi="Times New Roman" w:cs="Times New Roman"/>
-          <w:sz w:val="24"/>
-          <w:szCs w:val="24"/>
-        </w:rPr>
-      </w:pPr>
-      <w:r>
-        <w:rPr>
-          <w:rFonts w:ascii="Times New Roman" w:hAnsi="Times New Roman" w:cs="Times New Roman"/>
-          <w:i/>
-          <w:iCs/>
-          <w:sz w:val="24"/>
-          <w:szCs w:val="24"/>
-        </w:rPr>
-        <w:t>MyScanner(String filePath)</w:t>
-      </w:r>
-      <w:r>
-        <w:rPr>
-          <w:rFonts w:ascii="Times New Roman" w:hAnsi="Times New Roman" w:cs="Times New Roman"/>
-          <w:i/>
-          <w:iCs/>
-          <w:sz w:val="24"/>
-          <w:szCs w:val="24"/>
-        </w:rPr>
-        <w:t xml:space="preserve">: </w:t>
-      </w:r>
-      <w:r>
-        <w:rPr>
-          <w:rFonts w:ascii="Times New Roman" w:hAnsi="Times New Roman" w:cs="Times New Roman"/>
-          <w:sz w:val="24"/>
-          <w:szCs w:val="24"/>
-        </w:rPr>
-        <w:t>Constructor of the class.</w:t>
-      </w:r>
-      <w:r>
-        <w:rPr>
-          <w:rFonts w:ascii="Times New Roman" w:hAnsi="Times New Roman" w:cs="Times New Roman"/>
-          <w:sz w:val="24"/>
-          <w:szCs w:val="24"/>
-        </w:rPr>
-        <w:t xml:space="preserve"> It initializes the </w:t>
-      </w:r>
-      <w:r>
-        <w:rPr>
-          <w:rFonts w:ascii="Times New Roman" w:hAnsi="Times New Roman" w:cs="Times New Roman"/>
-          <w:i/>
-          <w:iCs/>
-          <w:sz w:val="24"/>
-          <w:szCs w:val="24"/>
-        </w:rPr>
-        <w:t>symbolTable</w:t>
-      </w:r>
-      <w:r>
-        <w:rPr>
-          <w:rFonts w:ascii="Times New Roman" w:hAnsi="Times New Roman" w:cs="Times New Roman"/>
-          <w:i/>
-          <w:iCs/>
-          <w:sz w:val="24"/>
-          <w:szCs w:val="24"/>
-        </w:rPr>
-        <w:t xml:space="preserve"> </w:t>
-      </w:r>
-      <w:r>
-        <w:rPr>
-          <w:rFonts w:ascii="Times New Roman" w:hAnsi="Times New Roman" w:cs="Times New Roman"/>
-          <w:sz w:val="24"/>
-          <w:szCs w:val="24"/>
-        </w:rPr>
-        <w:t xml:space="preserve">and </w:t>
-      </w:r>
-      <w:r>
-        <w:rPr>
-          <w:rFonts w:ascii="Times New Roman" w:hAnsi="Times New Roman" w:cs="Times New Roman"/>
-          <w:i/>
-          <w:iCs/>
-          <w:sz w:val="24"/>
-          <w:szCs w:val="24"/>
-        </w:rPr>
-        <w:t>programInternalForm</w:t>
-      </w:r>
-      <w:r>
-        <w:rPr>
-          <w:rFonts w:ascii="Times New Roman" w:hAnsi="Times New Roman" w:cs="Times New Roman"/>
-          <w:i/>
-          <w:iCs/>
-          <w:sz w:val="24"/>
-          <w:szCs w:val="24"/>
-        </w:rPr>
-        <w:t xml:space="preserve"> </w:t>
-      </w:r>
-      <w:r>
-        <w:rPr>
-          <w:rFonts w:ascii="Times New Roman" w:hAnsi="Times New Roman" w:cs="Times New Roman"/>
-          <w:sz w:val="24"/>
-          <w:szCs w:val="24"/>
-        </w:rPr>
-        <w:t xml:space="preserve">, a BufferedReader which reads from the FileReader’s given </w:t>
-      </w:r>
-      <w:r>
-        <w:rPr>
-          <w:rFonts w:ascii="Times New Roman" w:hAnsi="Times New Roman" w:cs="Times New Roman"/>
-          <w:i/>
-          <w:iCs/>
-          <w:sz w:val="24"/>
-          <w:szCs w:val="24"/>
-        </w:rPr>
-        <w:t>filePath</w:t>
-      </w:r>
-      <w:r>
-        <w:rPr>
-          <w:rFonts w:ascii="Times New Roman" w:hAnsi="Times New Roman" w:cs="Times New Roman"/>
-          <w:sz w:val="24"/>
-          <w:szCs w:val="24"/>
-        </w:rPr>
-        <w:t xml:space="preserve">, and the </w:t>
-      </w:r>
-      <w:r>
-        <w:rPr>
-          <w:rFonts w:ascii="Times New Roman" w:hAnsi="Times New Roman" w:cs="Times New Roman"/>
-          <w:i/>
-          <w:iCs/>
-          <w:sz w:val="24"/>
-          <w:szCs w:val="24"/>
-        </w:rPr>
-        <w:t>programLines</w:t>
-      </w:r>
-      <w:r>
-        <w:rPr>
-          <w:rFonts w:ascii="Times New Roman" w:hAnsi="Times New Roman" w:cs="Times New Roman"/>
-          <w:sz w:val="24"/>
-          <w:szCs w:val="24"/>
-        </w:rPr>
-        <w:t xml:space="preserve"> list of Strings which stores the bufferedReader</w:t>
-      </w:r>
-      <w:r>
-        <w:rPr>
-          <w:rFonts w:ascii="Times New Roman" w:hAnsi="Times New Roman" w:cs="Times New Roman"/>
-          <w:sz w:val="24"/>
-          <w:szCs w:val="24"/>
-        </w:rPr>
-        <w:t>’s lines.</w:t>
-      </w:r>
-    </w:p>
-    <w:p>
-      <w:pPr>
-        <w:rPr>
-          <w:rFonts w:ascii="Times New Roman" w:hAnsi="Times New Roman" w:cs="Times New Roman"/>
-          <w:sz w:val="24"/>
-          <w:szCs w:val="24"/>
-        </w:rPr>
-      </w:pPr>
-      <w:r>
-        <w:rPr>
-          <w:rFonts w:ascii="Times New Roman" w:hAnsi="Times New Roman" w:cs="Times New Roman"/>
-          <w:i/>
-          <w:iCs/>
-          <w:sz w:val="24"/>
-          <w:szCs w:val="24"/>
-        </w:rPr>
-        <w:t>HashNode(K key, V value, int hashCode):</w:t>
-      </w:r>
-      <w:r>
-        <w:rPr>
-          <w:rFonts w:ascii="Times New Roman" w:hAnsi="Times New Roman" w:cs="Times New Roman"/>
-          <w:sz w:val="24"/>
-          <w:szCs w:val="24"/>
-        </w:rPr>
-        <w:t xml:space="preserve"> Constructor of the class.</w:t>
-      </w:r>
-    </w:p>
-    <w:p>
-      <w:pPr>
-        <w:rPr>
-          <w:rFonts w:ascii="Times New Roman" w:hAnsi="Times New Roman" w:cs="Times New Roman"/>
-          <w:sz w:val="24"/>
-          <w:szCs w:val="24"/>
-        </w:rPr>
-      </w:pPr>
-      <w:r>
-        <w:rPr>
-          <w:rFonts w:ascii="Times New Roman" w:hAnsi="Times New Roman" w:cs="Times New Roman"/>
+      <w:proofErr w:type="spellEnd"/>
+      <w:r>
+        <w:rPr>
+          <w:rFonts w:ascii="Times New Roman" w:hAnsi="Times New Roman" w:cs="Times New Roman"/>
+          <w:sz w:val="24"/>
+          <w:szCs w:val="24"/>
+        </w:rPr>
+        <w:t xml:space="preserve"> list of Strings which stores the </w:t>
+      </w:r>
+      <w:proofErr w:type="spellStart"/>
+      <w:r>
+        <w:rPr>
+          <w:rFonts w:ascii="Times New Roman" w:hAnsi="Times New Roman" w:cs="Times New Roman"/>
+          <w:sz w:val="24"/>
+          <w:szCs w:val="24"/>
+        </w:rPr>
+        <w:t>bufferedReader</w:t>
+      </w:r>
+      <w:r>
+        <w:rPr>
+          <w:rFonts w:ascii="Times New Roman" w:hAnsi="Times New Roman" w:cs="Times New Roman"/>
+          <w:sz w:val="24"/>
+          <w:szCs w:val="24"/>
+        </w:rPr>
+        <w:t>’s</w:t>
+      </w:r>
+      <w:proofErr w:type="spellEnd"/>
+      <w:r>
+        <w:rPr>
+          <w:rFonts w:ascii="Times New Roman" w:hAnsi="Times New Roman" w:cs="Times New Roman"/>
+          <w:sz w:val="24"/>
+          <w:szCs w:val="24"/>
+        </w:rPr>
+        <w:t xml:space="preserve"> lines.</w:t>
+      </w:r>
+    </w:p>
+    <w:p>
+      <w:pPr>
+        <w:rPr>
+          <w:rFonts w:ascii="Times New Roman" w:hAnsi="Times New Roman" w:cs="Times New Roman"/>
+          <w:b/>
+          <w:bCs/>
+          <w:sz w:val="24"/>
+          <w:szCs w:val="24"/>
+        </w:rPr>
+      </w:pPr>
+      <w:r>
+        <w:rPr>
+          <w:rFonts w:ascii="Times New Roman" w:hAnsi="Times New Roman" w:cs="Times New Roman"/>
+          <w:b/>
+          <w:bCs/>
           <w:sz w:val="24"/>
           <w:szCs w:val="24"/>
         </w:rPr>
@@ -4567,10 +5011,10 @@
         </w:rPr>
         <w:lastRenderedPageBreak/>
         <w:drawing>
-          <wp:inline distT="0" distB="0" distL="0" distR="0" wp14:anchorId="0F2B7191" wp14:editId="568A3DDB">
-            <wp:extent cx="5943600" cy="4749800"/>
+          <wp:inline distT="0" distB="0" distL="0" distR="0" wp14:anchorId="01D5CA44" wp14:editId="25D34405">
+            <wp:extent cx="5943600" cy="4668520"/>
             <wp:effectExtent l="0" t="0" r="0" b="0"/>
-            <wp:docPr id="812133365" name="Picture 1" descr="A screenshot of a computer&#10;&#10;Description automatically generated"/>
+            <wp:docPr id="1077315685" name="Picture 1" descr="A screenshot of a computer&#10;&#10;Description automatically generated"/>
             <wp:cNvGraphicFramePr>
               <a:graphicFrameLocks xmlns:a="http://schemas.openxmlformats.org/drawingml/2006/main" noChangeAspect="1"/>
             </wp:cNvGraphicFramePr>
@@ -4578,7 +5022,7 @@
               <a:graphicData uri="http://schemas.openxmlformats.org/drawingml/2006/picture">
                 <pic:pic xmlns:pic="http://schemas.openxmlformats.org/drawingml/2006/picture">
                   <pic:nvPicPr>
-                    <pic:cNvPr id="812133365" name="Picture 1" descr="A screenshot of a computer&#10;&#10;Description automatically generated"/>
+                    <pic:cNvPr id="1077315685" name="Picture 1" descr="A screenshot of a computer&#10;&#10;Description automatically generated"/>
                     <pic:cNvPicPr/>
                   </pic:nvPicPr>
                   <pic:blipFill>
@@ -4596,7 +5040,7 @@
                   <pic:spPr>
                     <a:xfrm>
                       <a:off x="0" y="0"/>
-                      <a:ext cx="5943600" cy="4749800"/>
+                      <a:ext cx="5943600" cy="4668520"/>
                     </a:xfrm>
                     <a:prstGeom prst="rect">
                       <a:avLst/>

</xml_diff>